<commit_message>
Updated Sprint Backlog Report
</commit_message>
<xml_diff>
--- a/Sprint Backlog_v1.docx
+++ b/Sprint Backlog_v1.docx
@@ -81,7 +81,55 @@
                 <w:lang w:eastAsia="en-IN"/>
                 <w14:ligatures w14:val="none"/>
               </w:rPr>
-              <w:t>Team: Group 9 |Sprint: 1 Feb to 8 Feb</w:t>
+              <w:t xml:space="preserve">Team: Group 9 |Sprint: </w:t>
+            </w:r>
+            <w:r>
+              <w:rPr>
+                <w:rFonts w:ascii="Calibri" w:eastAsia="Times New Roman" w:hAnsi="Calibri" w:cs="Calibri"/>
+                <w:color w:val="000000"/>
+                <w:kern w:val="0"/>
+                <w:sz w:val="28"/>
+                <w:szCs w:val="28"/>
+                <w:lang w:eastAsia="en-IN"/>
+                <w14:ligatures w14:val="none"/>
+              </w:rPr>
+              <w:t>1</w:t>
+            </w:r>
+            <w:r>
+              <w:rPr>
+                <w:rFonts w:ascii="Calibri" w:eastAsia="Times New Roman" w:hAnsi="Calibri" w:cs="Calibri"/>
+                <w:color w:val="000000"/>
+                <w:kern w:val="0"/>
+                <w:sz w:val="28"/>
+                <w:szCs w:val="28"/>
+                <w:lang w:eastAsia="en-IN"/>
+                <w14:ligatures w14:val="none"/>
+              </w:rPr>
+              <w:t xml:space="preserve"> Feb to </w:t>
+            </w:r>
+            <w:r>
+              <w:rPr>
+                <w:rFonts w:ascii="Calibri" w:eastAsia="Times New Roman" w:hAnsi="Calibri" w:cs="Calibri"/>
+                <w:color w:val="000000"/>
+                <w:kern w:val="0"/>
+                <w:sz w:val="28"/>
+                <w:szCs w:val="28"/>
+                <w:lang w:eastAsia="en-IN"/>
+                <w14:ligatures w14:val="none"/>
+              </w:rPr>
+              <w:t>13</w:t>
+            </w:r>
+            <w:r>
+              <w:rPr>
+                <w:rFonts w:ascii="Calibri" w:eastAsia="Times New Roman" w:hAnsi="Calibri" w:cs="Calibri"/>
+                <w:color w:val="000000"/>
+                <w:kern w:val="0"/>
+                <w:sz w:val="28"/>
+                <w:szCs w:val="28"/>
+                <w:lang w:eastAsia="en-IN"/>
+                <w14:ligatures w14:val="none"/>
+              </w:rPr>
+              <w:t xml:space="preserve"> Feb</w:t>
             </w:r>
             <w:r>
               <w:rPr>
@@ -119,13 +167,27 @@
           <w:p>
             <w:pPr>
               <w:spacing w:after="0" w:line="240" w:lineRule="auto"/>
+              <w:rPr>
+                <w:rFonts w:ascii="Calibri" w:eastAsia="Times New Roman" w:hAnsi="Calibri" w:cs="Calibri"/>
+                <w:color w:val="000000"/>
+                <w:kern w:val="0"/>
+                <w:sz w:val="24"/>
+                <w:szCs w:val="24"/>
+                <w:lang w:eastAsia="en-IN"/>
+                <w14:ligatures w14:val="none"/>
+              </w:rPr>
+            </w:pPr>
+          </w:p>
+          <w:p>
+            <w:pPr>
+              <w:spacing w:after="0" w:line="240" w:lineRule="auto"/>
               <w:jc w:val="center"/>
               <w:rPr>
                 <w:rFonts w:ascii="Calibri" w:eastAsia="Times New Roman" w:hAnsi="Calibri" w:cs="Calibri"/>
                 <w:color w:val="000000"/>
                 <w:kern w:val="0"/>
-                <w:sz w:val="48"/>
-                <w:szCs w:val="48"/>
+                <w:sz w:val="24"/>
+                <w:szCs w:val="24"/>
                 <w:lang w:eastAsia="en-IN"/>
                 <w14:ligatures w14:val="none"/>
               </w:rPr>
@@ -479,7 +541,7 @@
                 <w:lang w:eastAsia="en-IN"/>
                 <w14:ligatures w14:val="none"/>
               </w:rPr>
-              <w:t>[Name 1]</w:t>
+              <w:t>Kedar Pavaskar</w:t>
             </w:r>
           </w:p>
         </w:tc>
@@ -629,7 +691,7 @@
                 <w:lang w:eastAsia="en-IN"/>
                 <w14:ligatures w14:val="none"/>
               </w:rPr>
-              <w:t>[Name 2]</w:t>
+              <w:t>Vinay Kumar</w:t>
             </w:r>
           </w:p>
         </w:tc>
@@ -780,7 +842,7 @@
                 <w:lang w:eastAsia="en-IN"/>
                 <w14:ligatures w14:val="none"/>
               </w:rPr>
-              <w:t>[Name 3]</w:t>
+              <w:t>Vinay Kumar</w:t>
             </w:r>
           </w:p>
         </w:tc>
@@ -930,7 +992,7 @@
                 <w:lang w:eastAsia="en-IN"/>
                 <w14:ligatures w14:val="none"/>
               </w:rPr>
-              <w:t>[Name 4]</w:t>
+              <w:t>Kedar Pavaskar</w:t>
             </w:r>
           </w:p>
         </w:tc>
@@ -1075,6 +1137,19 @@
               </w:rPr>
             </w:pPr>
           </w:p>
+          <w:p>
+            <w:pPr>
+              <w:spacing w:after="0" w:line="240" w:lineRule="auto"/>
+              <w:rPr>
+                <w:rFonts w:ascii="Times New Roman" w:eastAsia="Times New Roman" w:hAnsi="Times New Roman" w:cs="Times New Roman"/>
+                <w:kern w:val="0"/>
+                <w:sz w:val="20"/>
+                <w:szCs w:val="20"/>
+                <w:lang w:eastAsia="en-IN"/>
+                <w14:ligatures w14:val="none"/>
+              </w:rPr>
+            </w:pPr>
+          </w:p>
         </w:tc>
         <w:tc>
           <w:tcPr>
@@ -1440,7 +1515,7 @@
                 <w:lang w:eastAsia="en-IN"/>
                 <w14:ligatures w14:val="none"/>
               </w:rPr>
-              <w:t>All</w:t>
+              <w:t>Kedar Pavaskar</w:t>
             </w:r>
           </w:p>
         </w:tc>
@@ -1586,7 +1661,7 @@
                 <w:lang w:eastAsia="en-IN"/>
                 <w14:ligatures w14:val="none"/>
               </w:rPr>
-              <w:t>All</w:t>
+              <w:t>Kedar Pavaskar</w:t>
             </w:r>
           </w:p>
         </w:tc>
@@ -1671,33 +1746,37 @@
             <w:tcW w:w="2925" w:type="dxa"/>
             <w:tcBorders>
               <w:top w:val="nil"/>
-              <w:left w:val="single" w:sz="4" w:space="0" w:color="auto"/>
-              <w:bottom w:val="single" w:sz="4" w:space="0" w:color="auto"/>
-              <w:right w:val="single" w:sz="4" w:space="0" w:color="auto"/>
-            </w:tcBorders>
-            <w:vAlign w:val="center"/>
-          </w:tcPr>
-          <w:p>
-            <w:pPr>
-              <w:spacing w:after="0" w:line="240" w:lineRule="auto"/>
-              <w:rPr>
-                <w:rFonts w:ascii="Arial" w:eastAsia="Times New Roman" w:hAnsi="Arial" w:cs="Arial"/>
-                <w:color w:val="000000"/>
-                <w:kern w:val="0"/>
-                <w:lang w:eastAsia="en-IN"/>
-                <w14:ligatures w14:val="none"/>
-              </w:rPr>
-            </w:pPr>
-            <w:r>
-              <w:rPr>
-                <w:rFonts w:ascii="Arial" w:eastAsia="Times New Roman" w:hAnsi="Arial" w:cs="Arial"/>
-                <w:color w:val="000000"/>
-                <w:kern w:val="0"/>
-                <w:lang w:eastAsia="en-IN"/>
-                <w14:ligatures w14:val="none"/>
-              </w:rPr>
-              <w:t>Add all CIs to CMDB</w:t>
-            </w:r>
+              <w:left w:val="nil"/>
+              <w:bottom w:val="nil"/>
+              <w:right w:val="nil"/>
+            </w:tcBorders>
+            <w:noWrap/>
+            <w:vAlign w:val="bottom"/>
+            <w:hideMark/>
+          </w:tcPr>
+          <w:p>
+            <w:pPr>
+              <w:spacing w:after="0" w:line="240" w:lineRule="auto"/>
+              <w:rPr>
+                <w:rFonts w:ascii="Arial" w:eastAsia="Times New Roman" w:hAnsi="Arial" w:cs="Arial"/>
+                <w:color w:val="000000"/>
+                <w:kern w:val="0"/>
+                <w:lang w:eastAsia="en-IN"/>
+                <w14:ligatures w14:val="none"/>
+              </w:rPr>
+            </w:pPr>
+          </w:p>
+          <w:p>
+            <w:pPr>
+              <w:spacing w:after="0" w:line="240" w:lineRule="auto"/>
+              <w:rPr>
+                <w:rFonts w:ascii="Arial" w:eastAsia="Times New Roman" w:hAnsi="Arial" w:cs="Arial"/>
+                <w:color w:val="000000"/>
+                <w:kern w:val="0"/>
+                <w:lang w:eastAsia="en-IN"/>
+                <w14:ligatures w14:val="none"/>
+              </w:rPr>
+            </w:pPr>
           </w:p>
         </w:tc>
         <w:tc>
@@ -1706,18 +1785,21 @@
             <w:tcBorders>
               <w:top w:val="nil"/>
               <w:left w:val="nil"/>
-              <w:bottom w:val="single" w:sz="4" w:space="0" w:color="auto"/>
-              <w:right w:val="single" w:sz="4" w:space="0" w:color="auto"/>
-            </w:tcBorders>
-            <w:vAlign w:val="center"/>
-          </w:tcPr>
-          <w:p>
-            <w:pPr>
-              <w:spacing w:after="0" w:line="240" w:lineRule="auto"/>
-              <w:rPr>
-                <w:rFonts w:ascii="Arial" w:eastAsia="Times New Roman" w:hAnsi="Arial" w:cs="Arial"/>
-                <w:color w:val="000000"/>
-                <w:kern w:val="0"/>
+              <w:bottom w:val="nil"/>
+              <w:right w:val="nil"/>
+            </w:tcBorders>
+            <w:noWrap/>
+            <w:vAlign w:val="bottom"/>
+            <w:hideMark/>
+          </w:tcPr>
+          <w:p>
+            <w:pPr>
+              <w:spacing w:after="0" w:line="240" w:lineRule="auto"/>
+              <w:rPr>
+                <w:rFonts w:ascii="Times New Roman" w:eastAsia="Times New Roman" w:hAnsi="Times New Roman" w:cs="Times New Roman"/>
+                <w:kern w:val="0"/>
+                <w:sz w:val="20"/>
+                <w:szCs w:val="20"/>
                 <w:lang w:eastAsia="en-IN"/>
                 <w14:ligatures w14:val="none"/>
               </w:rPr>
@@ -1730,33 +1812,25 @@
             <w:tcBorders>
               <w:top w:val="nil"/>
               <w:left w:val="nil"/>
-              <w:bottom w:val="single" w:sz="4" w:space="0" w:color="auto"/>
-              <w:right w:val="single" w:sz="4" w:space="0" w:color="auto"/>
-            </w:tcBorders>
-            <w:vAlign w:val="center"/>
-          </w:tcPr>
-          <w:p>
-            <w:pPr>
-              <w:spacing w:after="0" w:line="240" w:lineRule="auto"/>
-              <w:jc w:val="right"/>
-              <w:rPr>
-                <w:rFonts w:ascii="Arial" w:eastAsia="Times New Roman" w:hAnsi="Arial" w:cs="Arial"/>
-                <w:color w:val="000000"/>
-                <w:kern w:val="0"/>
-                <w:lang w:eastAsia="en-IN"/>
-                <w14:ligatures w14:val="none"/>
-              </w:rPr>
-            </w:pPr>
-            <w:r>
-              <w:rPr>
-                <w:rFonts w:ascii="Arial" w:eastAsia="Times New Roman" w:hAnsi="Arial" w:cs="Arial"/>
-                <w:color w:val="000000"/>
-                <w:kern w:val="0"/>
-                <w:lang w:eastAsia="en-IN"/>
-                <w14:ligatures w14:val="none"/>
-              </w:rPr>
-              <w:t>8</w:t>
-            </w:r>
+              <w:bottom w:val="nil"/>
+              <w:right w:val="nil"/>
+            </w:tcBorders>
+            <w:noWrap/>
+            <w:vAlign w:val="bottom"/>
+            <w:hideMark/>
+          </w:tcPr>
+          <w:p>
+            <w:pPr>
+              <w:spacing w:after="0" w:line="240" w:lineRule="auto"/>
+              <w:rPr>
+                <w:rFonts w:ascii="Times New Roman" w:eastAsia="Times New Roman" w:hAnsi="Times New Roman" w:cs="Times New Roman"/>
+                <w:kern w:val="0"/>
+                <w:sz w:val="20"/>
+                <w:szCs w:val="20"/>
+                <w:lang w:eastAsia="en-IN"/>
+                <w14:ligatures w14:val="none"/>
+              </w:rPr>
+            </w:pPr>
           </w:p>
         </w:tc>
         <w:tc>
@@ -1765,32 +1839,25 @@
             <w:tcBorders>
               <w:top w:val="nil"/>
               <w:left w:val="nil"/>
-              <w:bottom w:val="single" w:sz="4" w:space="0" w:color="auto"/>
-              <w:right w:val="single" w:sz="4" w:space="0" w:color="auto"/>
-            </w:tcBorders>
-            <w:vAlign w:val="center"/>
-          </w:tcPr>
-          <w:p>
-            <w:pPr>
-              <w:spacing w:after="0" w:line="240" w:lineRule="auto"/>
-              <w:rPr>
-                <w:rFonts w:ascii="Arial" w:eastAsia="Times New Roman" w:hAnsi="Arial" w:cs="Arial"/>
-                <w:color w:val="000000"/>
-                <w:kern w:val="0"/>
-                <w:lang w:eastAsia="en-IN"/>
-                <w14:ligatures w14:val="none"/>
-              </w:rPr>
-            </w:pPr>
-            <w:r>
-              <w:rPr>
-                <w:rFonts w:ascii="Arial" w:eastAsia="Times New Roman" w:hAnsi="Arial" w:cs="Arial"/>
-                <w:color w:val="000000"/>
-                <w:kern w:val="0"/>
-                <w:lang w:eastAsia="en-IN"/>
-                <w14:ligatures w14:val="none"/>
-              </w:rPr>
-              <w:t>Day 13</w:t>
-            </w:r>
+              <w:bottom w:val="nil"/>
+              <w:right w:val="nil"/>
+            </w:tcBorders>
+            <w:noWrap/>
+            <w:vAlign w:val="bottom"/>
+            <w:hideMark/>
+          </w:tcPr>
+          <w:p>
+            <w:pPr>
+              <w:spacing w:after="0" w:line="240" w:lineRule="auto"/>
+              <w:rPr>
+                <w:rFonts w:ascii="Times New Roman" w:eastAsia="Times New Roman" w:hAnsi="Times New Roman" w:cs="Times New Roman"/>
+                <w:kern w:val="0"/>
+                <w:sz w:val="20"/>
+                <w:szCs w:val="20"/>
+                <w:lang w:eastAsia="en-IN"/>
+                <w14:ligatures w14:val="none"/>
+              </w:rPr>
+            </w:pPr>
           </w:p>
         </w:tc>
       </w:tr>
@@ -1800,109 +1867,44 @@
         </w:trPr>
         <w:tc>
           <w:tcPr>
-            <w:tcW w:w="2925" w:type="dxa"/>
-            <w:tcBorders>
-              <w:top w:val="nil"/>
-              <w:left w:val="nil"/>
-              <w:bottom w:val="nil"/>
-              <w:right w:val="nil"/>
+            <w:tcW w:w="11312" w:type="dxa"/>
+            <w:gridSpan w:val="4"/>
+            <w:tcBorders>
+              <w:top w:val="single" w:sz="4" w:space="0" w:color="auto"/>
+              <w:left w:val="single" w:sz="4" w:space="0" w:color="auto"/>
+              <w:bottom w:val="single" w:sz="4" w:space="0" w:color="auto"/>
+              <w:right w:val="single" w:sz="4" w:space="0" w:color="000000"/>
             </w:tcBorders>
             <w:noWrap/>
-            <w:vAlign w:val="bottom"/>
-            <w:hideMark/>
-          </w:tcPr>
-          <w:p>
-            <w:pPr>
-              <w:spacing w:after="0" w:line="240" w:lineRule="auto"/>
-              <w:rPr>
-                <w:rFonts w:ascii="Arial" w:eastAsia="Times New Roman" w:hAnsi="Arial" w:cs="Arial"/>
-                <w:color w:val="000000"/>
-                <w:kern w:val="0"/>
-                <w:lang w:eastAsia="en-IN"/>
-                <w14:ligatures w14:val="none"/>
-              </w:rPr>
-            </w:pPr>
-          </w:p>
-        </w:tc>
-        <w:tc>
-          <w:tcPr>
-            <w:tcW w:w="2457" w:type="dxa"/>
-            <w:tcBorders>
-              <w:top w:val="nil"/>
-              <w:left w:val="nil"/>
-              <w:bottom w:val="nil"/>
-              <w:right w:val="nil"/>
-            </w:tcBorders>
-            <w:noWrap/>
-            <w:vAlign w:val="bottom"/>
-            <w:hideMark/>
-          </w:tcPr>
-          <w:p>
-            <w:pPr>
-              <w:spacing w:after="0" w:line="240" w:lineRule="auto"/>
-              <w:rPr>
-                <w:rFonts w:ascii="Times New Roman" w:eastAsia="Times New Roman" w:hAnsi="Times New Roman" w:cs="Times New Roman"/>
-                <w:kern w:val="0"/>
-                <w:sz w:val="20"/>
-                <w:szCs w:val="20"/>
-                <w:lang w:eastAsia="en-IN"/>
-                <w14:ligatures w14:val="none"/>
-              </w:rPr>
-            </w:pPr>
-          </w:p>
-        </w:tc>
-        <w:tc>
-          <w:tcPr>
-            <w:tcW w:w="3969" w:type="dxa"/>
-            <w:tcBorders>
-              <w:top w:val="nil"/>
-              <w:left w:val="nil"/>
-              <w:bottom w:val="nil"/>
-              <w:right w:val="nil"/>
-            </w:tcBorders>
-            <w:noWrap/>
-            <w:vAlign w:val="bottom"/>
-            <w:hideMark/>
-          </w:tcPr>
-          <w:p>
-            <w:pPr>
-              <w:spacing w:after="0" w:line="240" w:lineRule="auto"/>
-              <w:rPr>
-                <w:rFonts w:ascii="Times New Roman" w:eastAsia="Times New Roman" w:hAnsi="Times New Roman" w:cs="Times New Roman"/>
-                <w:kern w:val="0"/>
-                <w:sz w:val="20"/>
-                <w:szCs w:val="20"/>
-                <w:lang w:eastAsia="en-IN"/>
-                <w14:ligatures w14:val="none"/>
-              </w:rPr>
-            </w:pPr>
-          </w:p>
-        </w:tc>
-        <w:tc>
-          <w:tcPr>
-            <w:tcW w:w="1961" w:type="dxa"/>
-            <w:tcBorders>
-              <w:top w:val="nil"/>
-              <w:left w:val="nil"/>
-              <w:bottom w:val="nil"/>
-              <w:right w:val="nil"/>
-            </w:tcBorders>
-            <w:noWrap/>
-            <w:vAlign w:val="bottom"/>
-            <w:hideMark/>
-          </w:tcPr>
-          <w:p>
-            <w:pPr>
-              <w:spacing w:after="0" w:line="240" w:lineRule="auto"/>
-              <w:rPr>
-                <w:rFonts w:ascii="Times New Roman" w:eastAsia="Times New Roman" w:hAnsi="Times New Roman" w:cs="Times New Roman"/>
-                <w:kern w:val="0"/>
-                <w:sz w:val="20"/>
-                <w:szCs w:val="20"/>
-                <w:lang w:eastAsia="en-IN"/>
-                <w14:ligatures w14:val="none"/>
-              </w:rPr>
-            </w:pPr>
+            <w:vAlign w:val="center"/>
+            <w:hideMark/>
+          </w:tcPr>
+          <w:p>
+            <w:pPr>
+              <w:spacing w:after="0" w:line="240" w:lineRule="auto"/>
+              <w:jc w:val="center"/>
+              <w:rPr>
+                <w:rFonts w:ascii="Calibri" w:eastAsia="Times New Roman" w:hAnsi="Calibri" w:cs="Calibri"/>
+                <w:color w:val="000000"/>
+                <w:kern w:val="0"/>
+                <w:sz w:val="28"/>
+                <w:szCs w:val="28"/>
+                <w:lang w:eastAsia="en-IN"/>
+                <w14:ligatures w14:val="none"/>
+              </w:rPr>
+            </w:pPr>
+            <w:r>
+              <w:rPr>
+                <w:rFonts w:ascii="Calibri" w:eastAsia="Times New Roman" w:hAnsi="Calibri" w:cs="Calibri"/>
+                <w:color w:val="000000"/>
+                <w:kern w:val="0"/>
+                <w:sz w:val="28"/>
+                <w:szCs w:val="28"/>
+                <w:lang w:eastAsia="en-IN"/>
+                <w14:ligatures w14:val="none"/>
+              </w:rPr>
+              <w:t>In Progress</w:t>
+            </w:r>
           </w:p>
         </w:tc>
       </w:tr>
@@ -1912,43 +1914,449 @@
         </w:trPr>
         <w:tc>
           <w:tcPr>
-            <w:tcW w:w="11312" w:type="dxa"/>
-            <w:gridSpan w:val="4"/>
-            <w:tcBorders>
-              <w:top w:val="single" w:sz="4" w:space="0" w:color="auto"/>
+            <w:tcW w:w="2925" w:type="dxa"/>
+            <w:tcBorders>
+              <w:top w:val="nil"/>
               <w:left w:val="single" w:sz="4" w:space="0" w:color="auto"/>
               <w:bottom w:val="single" w:sz="4" w:space="0" w:color="auto"/>
-              <w:right w:val="single" w:sz="4" w:space="0" w:color="000000"/>
-            </w:tcBorders>
-            <w:noWrap/>
-            <w:vAlign w:val="center"/>
-            <w:hideMark/>
-          </w:tcPr>
-          <w:p>
-            <w:pPr>
-              <w:spacing w:after="0" w:line="240" w:lineRule="auto"/>
-              <w:jc w:val="center"/>
-              <w:rPr>
-                <w:rFonts w:ascii="Calibri" w:eastAsia="Times New Roman" w:hAnsi="Calibri" w:cs="Calibri"/>
-                <w:color w:val="000000"/>
-                <w:kern w:val="0"/>
-                <w:sz w:val="28"/>
-                <w:szCs w:val="28"/>
-                <w:lang w:eastAsia="en-IN"/>
-                <w14:ligatures w14:val="none"/>
-              </w:rPr>
-            </w:pPr>
-            <w:r>
-              <w:rPr>
-                <w:rFonts w:ascii="Calibri" w:eastAsia="Times New Roman" w:hAnsi="Calibri" w:cs="Calibri"/>
-                <w:color w:val="000000"/>
-                <w:kern w:val="0"/>
-                <w:sz w:val="28"/>
-                <w:szCs w:val="28"/>
-                <w:lang w:eastAsia="en-IN"/>
-                <w14:ligatures w14:val="none"/>
-              </w:rPr>
-              <w:t>In Progress</w:t>
+              <w:right w:val="single" w:sz="4" w:space="0" w:color="auto"/>
+            </w:tcBorders>
+            <w:shd w:val="clear" w:color="000000" w:fill="1F4E79"/>
+            <w:vAlign w:val="center"/>
+            <w:hideMark/>
+          </w:tcPr>
+          <w:p>
+            <w:pPr>
+              <w:spacing w:after="0" w:line="240" w:lineRule="auto"/>
+              <w:rPr>
+                <w:rFonts w:ascii="Arial" w:eastAsia="Times New Roman" w:hAnsi="Arial" w:cs="Arial"/>
+                <w:b/>
+                <w:bCs/>
+                <w:color w:val="FFFFFF"/>
+                <w:kern w:val="0"/>
+                <w:lang w:eastAsia="en-IN"/>
+                <w14:ligatures w14:val="none"/>
+              </w:rPr>
+            </w:pPr>
+            <w:r>
+              <w:rPr>
+                <w:rFonts w:ascii="Arial" w:eastAsia="Times New Roman" w:hAnsi="Arial" w:cs="Arial"/>
+                <w:b/>
+                <w:bCs/>
+                <w:color w:val="FFFFFF"/>
+                <w:kern w:val="0"/>
+                <w:lang w:eastAsia="en-IN"/>
+                <w14:ligatures w14:val="none"/>
+              </w:rPr>
+              <w:t>Task</w:t>
+            </w:r>
+          </w:p>
+        </w:tc>
+        <w:tc>
+          <w:tcPr>
+            <w:tcW w:w="2457" w:type="dxa"/>
+            <w:tcBorders>
+              <w:top w:val="nil"/>
+              <w:left w:val="nil"/>
+              <w:bottom w:val="single" w:sz="4" w:space="0" w:color="auto"/>
+              <w:right w:val="single" w:sz="4" w:space="0" w:color="auto"/>
+            </w:tcBorders>
+            <w:shd w:val="clear" w:color="000000" w:fill="1F4E79"/>
+            <w:vAlign w:val="center"/>
+            <w:hideMark/>
+          </w:tcPr>
+          <w:p>
+            <w:pPr>
+              <w:spacing w:after="0" w:line="240" w:lineRule="auto"/>
+              <w:rPr>
+                <w:rFonts w:ascii="Arial" w:eastAsia="Times New Roman" w:hAnsi="Arial" w:cs="Arial"/>
+                <w:b/>
+                <w:bCs/>
+                <w:color w:val="FFFFFF"/>
+                <w:kern w:val="0"/>
+                <w:lang w:eastAsia="en-IN"/>
+                <w14:ligatures w14:val="none"/>
+              </w:rPr>
+            </w:pPr>
+            <w:r>
+              <w:rPr>
+                <w:rFonts w:ascii="Arial" w:eastAsia="Times New Roman" w:hAnsi="Arial" w:cs="Arial"/>
+                <w:b/>
+                <w:bCs/>
+                <w:color w:val="FFFFFF"/>
+                <w:kern w:val="0"/>
+                <w:lang w:eastAsia="en-IN"/>
+                <w14:ligatures w14:val="none"/>
+              </w:rPr>
+              <w:t>Owner</w:t>
+            </w:r>
+          </w:p>
+        </w:tc>
+        <w:tc>
+          <w:tcPr>
+            <w:tcW w:w="3969" w:type="dxa"/>
+            <w:tcBorders>
+              <w:top w:val="nil"/>
+              <w:left w:val="nil"/>
+              <w:bottom w:val="single" w:sz="4" w:space="0" w:color="auto"/>
+              <w:right w:val="single" w:sz="4" w:space="0" w:color="auto"/>
+            </w:tcBorders>
+            <w:shd w:val="clear" w:color="000000" w:fill="1F4E79"/>
+            <w:vAlign w:val="center"/>
+            <w:hideMark/>
+          </w:tcPr>
+          <w:p>
+            <w:pPr>
+              <w:spacing w:after="0" w:line="240" w:lineRule="auto"/>
+              <w:rPr>
+                <w:rFonts w:ascii="Arial" w:eastAsia="Times New Roman" w:hAnsi="Arial" w:cs="Arial"/>
+                <w:b/>
+                <w:bCs/>
+                <w:color w:val="FFFFFF"/>
+                <w:kern w:val="0"/>
+                <w:lang w:eastAsia="en-IN"/>
+                <w14:ligatures w14:val="none"/>
+              </w:rPr>
+            </w:pPr>
+            <w:r>
+              <w:rPr>
+                <w:rFonts w:ascii="Arial" w:eastAsia="Times New Roman" w:hAnsi="Arial" w:cs="Arial"/>
+                <w:b/>
+                <w:bCs/>
+                <w:color w:val="FFFFFF"/>
+                <w:kern w:val="0"/>
+                <w:lang w:eastAsia="en-IN"/>
+                <w14:ligatures w14:val="none"/>
+              </w:rPr>
+              <w:t>Points</w:t>
+            </w:r>
+          </w:p>
+        </w:tc>
+        <w:tc>
+          <w:tcPr>
+            <w:tcW w:w="1961" w:type="dxa"/>
+            <w:tcBorders>
+              <w:top w:val="nil"/>
+              <w:left w:val="nil"/>
+              <w:bottom w:val="single" w:sz="4" w:space="0" w:color="auto"/>
+              <w:right w:val="single" w:sz="4" w:space="0" w:color="auto"/>
+            </w:tcBorders>
+            <w:shd w:val="clear" w:color="000000" w:fill="1F4E79"/>
+            <w:vAlign w:val="center"/>
+            <w:hideMark/>
+          </w:tcPr>
+          <w:p>
+            <w:pPr>
+              <w:spacing w:after="0" w:line="240" w:lineRule="auto"/>
+              <w:rPr>
+                <w:rFonts w:ascii="Arial" w:eastAsia="Times New Roman" w:hAnsi="Arial" w:cs="Arial"/>
+                <w:b/>
+                <w:bCs/>
+                <w:color w:val="FFFFFF"/>
+                <w:kern w:val="0"/>
+                <w:lang w:eastAsia="en-IN"/>
+                <w14:ligatures w14:val="none"/>
+              </w:rPr>
+            </w:pPr>
+            <w:r>
+              <w:rPr>
+                <w:rFonts w:ascii="Arial" w:eastAsia="Times New Roman" w:hAnsi="Arial" w:cs="Arial"/>
+                <w:b/>
+                <w:bCs/>
+                <w:color w:val="FFFFFF"/>
+                <w:kern w:val="0"/>
+                <w:lang w:eastAsia="en-IN"/>
+                <w14:ligatures w14:val="none"/>
+              </w:rPr>
+              <w:t>Due</w:t>
+            </w:r>
+          </w:p>
+        </w:tc>
+      </w:tr>
+      <w:tr>
+        <w:trPr>
+          <w:trHeight w:val="570"/>
+        </w:trPr>
+        <w:tc>
+          <w:tcPr>
+            <w:tcW w:w="2925" w:type="dxa"/>
+            <w:tcBorders>
+              <w:top w:val="nil"/>
+              <w:left w:val="single" w:sz="4" w:space="0" w:color="auto"/>
+              <w:bottom w:val="single" w:sz="4" w:space="0" w:color="auto"/>
+              <w:right w:val="single" w:sz="4" w:space="0" w:color="auto"/>
+            </w:tcBorders>
+            <w:vAlign w:val="center"/>
+            <w:hideMark/>
+          </w:tcPr>
+          <w:p>
+            <w:pPr>
+              <w:spacing w:after="0" w:line="240" w:lineRule="auto"/>
+              <w:rPr>
+                <w:rFonts w:ascii="Arial" w:eastAsia="Times New Roman" w:hAnsi="Arial" w:cs="Arial"/>
+                <w:color w:val="000000"/>
+                <w:kern w:val="0"/>
+                <w:lang w:eastAsia="en-IN"/>
+                <w14:ligatures w14:val="none"/>
+              </w:rPr>
+            </w:pPr>
+            <w:r>
+              <w:rPr>
+                <w:rFonts w:ascii="Arial" w:eastAsia="Times New Roman" w:hAnsi="Arial" w:cs="Arial"/>
+                <w:color w:val="000000"/>
+                <w:kern w:val="0"/>
+                <w:lang w:eastAsia="en-IN"/>
+                <w14:ligatures w14:val="none"/>
+              </w:rPr>
+              <w:t>Research threat mechanics</w:t>
+            </w:r>
+          </w:p>
+        </w:tc>
+        <w:tc>
+          <w:tcPr>
+            <w:tcW w:w="2457" w:type="dxa"/>
+            <w:tcBorders>
+              <w:top w:val="nil"/>
+              <w:left w:val="nil"/>
+              <w:bottom w:val="single" w:sz="4" w:space="0" w:color="auto"/>
+              <w:right w:val="single" w:sz="4" w:space="0" w:color="auto"/>
+            </w:tcBorders>
+            <w:vAlign w:val="center"/>
+            <w:hideMark/>
+          </w:tcPr>
+          <w:p>
+            <w:pPr>
+              <w:spacing w:after="0" w:line="240" w:lineRule="auto"/>
+              <w:rPr>
+                <w:rFonts w:ascii="Arial" w:eastAsia="Times New Roman" w:hAnsi="Arial" w:cs="Arial"/>
+                <w:color w:val="000000"/>
+                <w:kern w:val="0"/>
+                <w:lang w:eastAsia="en-IN"/>
+                <w14:ligatures w14:val="none"/>
+              </w:rPr>
+            </w:pPr>
+            <w:r>
+              <w:rPr>
+                <w:rFonts w:ascii="Arial" w:eastAsia="Times New Roman" w:hAnsi="Arial" w:cs="Arial"/>
+                <w:color w:val="000000"/>
+                <w:kern w:val="0"/>
+                <w:lang w:eastAsia="en-IN"/>
+                <w14:ligatures w14:val="none"/>
+              </w:rPr>
+              <w:t>Researcher</w:t>
+            </w:r>
+          </w:p>
+        </w:tc>
+        <w:tc>
+          <w:tcPr>
+            <w:tcW w:w="3969" w:type="dxa"/>
+            <w:tcBorders>
+              <w:top w:val="nil"/>
+              <w:left w:val="nil"/>
+              <w:bottom w:val="single" w:sz="4" w:space="0" w:color="auto"/>
+              <w:right w:val="single" w:sz="4" w:space="0" w:color="auto"/>
+            </w:tcBorders>
+            <w:vAlign w:val="center"/>
+            <w:hideMark/>
+          </w:tcPr>
+          <w:p>
+            <w:pPr>
+              <w:spacing w:after="0" w:line="240" w:lineRule="auto"/>
+              <w:jc w:val="right"/>
+              <w:rPr>
+                <w:rFonts w:ascii="Arial" w:eastAsia="Times New Roman" w:hAnsi="Arial" w:cs="Arial"/>
+                <w:color w:val="000000"/>
+                <w:kern w:val="0"/>
+                <w:lang w:eastAsia="en-IN"/>
+                <w14:ligatures w14:val="none"/>
+              </w:rPr>
+            </w:pPr>
+            <w:r>
+              <w:rPr>
+                <w:rFonts w:ascii="Arial" w:eastAsia="Times New Roman" w:hAnsi="Arial" w:cs="Arial"/>
+                <w:color w:val="000000"/>
+                <w:kern w:val="0"/>
+                <w:lang w:eastAsia="en-IN"/>
+                <w14:ligatures w14:val="none"/>
+              </w:rPr>
+              <w:t>5</w:t>
+            </w:r>
+          </w:p>
+        </w:tc>
+        <w:tc>
+          <w:tcPr>
+            <w:tcW w:w="1961" w:type="dxa"/>
+            <w:tcBorders>
+              <w:top w:val="nil"/>
+              <w:left w:val="nil"/>
+              <w:bottom w:val="single" w:sz="4" w:space="0" w:color="auto"/>
+              <w:right w:val="single" w:sz="4" w:space="0" w:color="auto"/>
+            </w:tcBorders>
+            <w:vAlign w:val="center"/>
+            <w:hideMark/>
+          </w:tcPr>
+          <w:p>
+            <w:pPr>
+              <w:spacing w:after="0" w:line="240" w:lineRule="auto"/>
+              <w:rPr>
+                <w:rFonts w:ascii="Arial" w:eastAsia="Times New Roman" w:hAnsi="Arial" w:cs="Arial"/>
+                <w:color w:val="000000"/>
+                <w:kern w:val="0"/>
+                <w:lang w:eastAsia="en-IN"/>
+                <w14:ligatures w14:val="none"/>
+              </w:rPr>
+            </w:pPr>
+            <w:r>
+              <w:rPr>
+                <w:rFonts w:ascii="Arial" w:eastAsia="Times New Roman" w:hAnsi="Arial" w:cs="Arial"/>
+                <w:color w:val="000000"/>
+                <w:kern w:val="0"/>
+                <w:lang w:eastAsia="en-IN"/>
+                <w14:ligatures w14:val="none"/>
+              </w:rPr>
+              <w:t>Day 5</w:t>
+            </w:r>
+          </w:p>
+        </w:tc>
+      </w:tr>
+      <w:tr>
+        <w:trPr>
+          <w:trHeight w:val="570"/>
+        </w:trPr>
+        <w:tc>
+          <w:tcPr>
+            <w:tcW w:w="2925" w:type="dxa"/>
+            <w:tcBorders>
+              <w:top w:val="nil"/>
+              <w:left w:val="single" w:sz="4" w:space="0" w:color="auto"/>
+              <w:bottom w:val="single" w:sz="4" w:space="0" w:color="auto"/>
+              <w:right w:val="single" w:sz="4" w:space="0" w:color="auto"/>
+            </w:tcBorders>
+            <w:vAlign w:val="center"/>
+          </w:tcPr>
+          <w:p>
+            <w:pPr>
+              <w:spacing w:after="0" w:line="240" w:lineRule="auto"/>
+              <w:rPr>
+                <w:rFonts w:ascii="Arial" w:eastAsia="Times New Roman" w:hAnsi="Arial" w:cs="Arial"/>
+                <w:color w:val="000000"/>
+                <w:kern w:val="0"/>
+                <w:lang w:eastAsia="en-IN"/>
+                <w14:ligatures w14:val="none"/>
+              </w:rPr>
+            </w:pPr>
+            <w:r>
+              <w:rPr>
+                <w:rFonts w:ascii="Arial" w:eastAsia="Times New Roman" w:hAnsi="Arial" w:cs="Arial"/>
+                <w:color w:val="000000"/>
+                <w:kern w:val="0"/>
+                <w:lang w:eastAsia="en-IN"/>
+                <w14:ligatures w14:val="none"/>
+              </w:rPr>
+              <w:t>Add all CIs to CMDB</w:t>
+            </w:r>
+          </w:p>
+        </w:tc>
+        <w:tc>
+          <w:tcPr>
+            <w:tcW w:w="2457" w:type="dxa"/>
+            <w:tcBorders>
+              <w:top w:val="nil"/>
+              <w:left w:val="nil"/>
+              <w:bottom w:val="single" w:sz="4" w:space="0" w:color="auto"/>
+              <w:right w:val="single" w:sz="4" w:space="0" w:color="auto"/>
+            </w:tcBorders>
+            <w:vAlign w:val="center"/>
+          </w:tcPr>
+          <w:p>
+            <w:pPr>
+              <w:spacing w:after="0" w:line="240" w:lineRule="auto"/>
+              <w:rPr>
+                <w:rFonts w:ascii="Arial" w:eastAsia="Times New Roman" w:hAnsi="Arial" w:cs="Arial"/>
+                <w:color w:val="000000"/>
+                <w:kern w:val="0"/>
+                <w:lang w:eastAsia="en-IN"/>
+                <w14:ligatures w14:val="none"/>
+              </w:rPr>
+            </w:pPr>
+            <w:r>
+              <w:rPr>
+                <w:rFonts w:ascii="Arial" w:eastAsia="Times New Roman" w:hAnsi="Arial" w:cs="Arial"/>
+                <w:color w:val="000000"/>
+                <w:kern w:val="0"/>
+                <w:lang w:eastAsia="en-IN"/>
+                <w14:ligatures w14:val="none"/>
+              </w:rPr>
+              <w:t>Vinay Kumar</w:t>
+            </w:r>
+          </w:p>
+        </w:tc>
+        <w:tc>
+          <w:tcPr>
+            <w:tcW w:w="3969" w:type="dxa"/>
+            <w:tcBorders>
+              <w:top w:val="nil"/>
+              <w:left w:val="nil"/>
+              <w:bottom w:val="single" w:sz="4" w:space="0" w:color="auto"/>
+              <w:right w:val="single" w:sz="4" w:space="0" w:color="auto"/>
+            </w:tcBorders>
+            <w:vAlign w:val="center"/>
+          </w:tcPr>
+          <w:p>
+            <w:pPr>
+              <w:spacing w:after="0" w:line="240" w:lineRule="auto"/>
+              <w:jc w:val="right"/>
+              <w:rPr>
+                <w:rFonts w:ascii="Arial" w:eastAsia="Times New Roman" w:hAnsi="Arial" w:cs="Arial"/>
+                <w:color w:val="000000"/>
+                <w:kern w:val="0"/>
+                <w:lang w:eastAsia="en-IN"/>
+                <w14:ligatures w14:val="none"/>
+              </w:rPr>
+            </w:pPr>
+            <w:r>
+              <w:rPr>
+                <w:rFonts w:ascii="Arial" w:eastAsia="Times New Roman" w:hAnsi="Arial" w:cs="Arial"/>
+                <w:color w:val="000000"/>
+                <w:kern w:val="0"/>
+                <w:lang w:eastAsia="en-IN"/>
+                <w14:ligatures w14:val="none"/>
+              </w:rPr>
+              <w:t>8</w:t>
+            </w:r>
+          </w:p>
+        </w:tc>
+        <w:tc>
+          <w:tcPr>
+            <w:tcW w:w="1961" w:type="dxa"/>
+            <w:tcBorders>
+              <w:top w:val="nil"/>
+              <w:left w:val="nil"/>
+              <w:bottom w:val="single" w:sz="4" w:space="0" w:color="auto"/>
+              <w:right w:val="single" w:sz="4" w:space="0" w:color="auto"/>
+            </w:tcBorders>
+            <w:vAlign w:val="center"/>
+          </w:tcPr>
+          <w:p>
+            <w:pPr>
+              <w:spacing w:after="0" w:line="240" w:lineRule="auto"/>
+              <w:rPr>
+                <w:rFonts w:ascii="Arial" w:eastAsia="Times New Roman" w:hAnsi="Arial" w:cs="Arial"/>
+                <w:color w:val="000000"/>
+                <w:kern w:val="0"/>
+                <w:lang w:eastAsia="en-IN"/>
+                <w14:ligatures w14:val="none"/>
+              </w:rPr>
+            </w:pPr>
+            <w:r>
+              <w:rPr>
+                <w:rFonts w:ascii="Arial" w:eastAsia="Times New Roman" w:hAnsi="Arial" w:cs="Arial"/>
+                <w:color w:val="000000"/>
+                <w:kern w:val="0"/>
+                <w:lang w:eastAsia="en-IN"/>
+                <w14:ligatures w14:val="none"/>
+              </w:rPr>
+              <w:t>Day 13</w:t>
             </w:r>
           </w:p>
         </w:tc>
@@ -1962,6 +2370,177 @@
             <w:tcW w:w="2925" w:type="dxa"/>
             <w:tcBorders>
               <w:top w:val="nil"/>
+              <w:left w:val="nil"/>
+              <w:bottom w:val="nil"/>
+              <w:right w:val="nil"/>
+            </w:tcBorders>
+            <w:noWrap/>
+            <w:vAlign w:val="bottom"/>
+            <w:hideMark/>
+          </w:tcPr>
+          <w:p>
+            <w:pPr>
+              <w:spacing w:after="0" w:line="240" w:lineRule="auto"/>
+              <w:rPr>
+                <w:rFonts w:ascii="Arial" w:eastAsia="Times New Roman" w:hAnsi="Arial" w:cs="Arial"/>
+                <w:color w:val="000000"/>
+                <w:kern w:val="0"/>
+                <w:lang w:eastAsia="en-IN"/>
+                <w14:ligatures w14:val="none"/>
+              </w:rPr>
+            </w:pPr>
+          </w:p>
+          <w:p>
+            <w:pPr>
+              <w:spacing w:after="0" w:line="240" w:lineRule="auto"/>
+              <w:rPr>
+                <w:rFonts w:ascii="Arial" w:eastAsia="Times New Roman" w:hAnsi="Arial" w:cs="Arial"/>
+                <w:color w:val="000000"/>
+                <w:kern w:val="0"/>
+                <w:lang w:eastAsia="en-IN"/>
+                <w14:ligatures w14:val="none"/>
+              </w:rPr>
+            </w:pPr>
+          </w:p>
+        </w:tc>
+        <w:tc>
+          <w:tcPr>
+            <w:tcW w:w="2457" w:type="dxa"/>
+            <w:tcBorders>
+              <w:top w:val="nil"/>
+              <w:left w:val="nil"/>
+              <w:bottom w:val="nil"/>
+              <w:right w:val="nil"/>
+            </w:tcBorders>
+            <w:noWrap/>
+            <w:vAlign w:val="bottom"/>
+            <w:hideMark/>
+          </w:tcPr>
+          <w:p>
+            <w:pPr>
+              <w:spacing w:after="0" w:line="240" w:lineRule="auto"/>
+              <w:rPr>
+                <w:rFonts w:ascii="Times New Roman" w:eastAsia="Times New Roman" w:hAnsi="Times New Roman" w:cs="Times New Roman"/>
+                <w:kern w:val="0"/>
+                <w:sz w:val="20"/>
+                <w:szCs w:val="20"/>
+                <w:lang w:eastAsia="en-IN"/>
+                <w14:ligatures w14:val="none"/>
+              </w:rPr>
+            </w:pPr>
+          </w:p>
+        </w:tc>
+        <w:tc>
+          <w:tcPr>
+            <w:tcW w:w="3969" w:type="dxa"/>
+            <w:tcBorders>
+              <w:top w:val="nil"/>
+              <w:left w:val="nil"/>
+              <w:bottom w:val="nil"/>
+              <w:right w:val="nil"/>
+            </w:tcBorders>
+            <w:noWrap/>
+            <w:vAlign w:val="bottom"/>
+            <w:hideMark/>
+          </w:tcPr>
+          <w:p>
+            <w:pPr>
+              <w:spacing w:after="0" w:line="240" w:lineRule="auto"/>
+              <w:rPr>
+                <w:rFonts w:ascii="Times New Roman" w:eastAsia="Times New Roman" w:hAnsi="Times New Roman" w:cs="Times New Roman"/>
+                <w:kern w:val="0"/>
+                <w:sz w:val="20"/>
+                <w:szCs w:val="20"/>
+                <w:lang w:eastAsia="en-IN"/>
+                <w14:ligatures w14:val="none"/>
+              </w:rPr>
+            </w:pPr>
+          </w:p>
+        </w:tc>
+        <w:tc>
+          <w:tcPr>
+            <w:tcW w:w="1961" w:type="dxa"/>
+            <w:tcBorders>
+              <w:top w:val="nil"/>
+              <w:left w:val="nil"/>
+              <w:bottom w:val="nil"/>
+              <w:right w:val="nil"/>
+            </w:tcBorders>
+            <w:noWrap/>
+            <w:vAlign w:val="bottom"/>
+            <w:hideMark/>
+          </w:tcPr>
+          <w:p>
+            <w:pPr>
+              <w:spacing w:after="0" w:line="240" w:lineRule="auto"/>
+              <w:rPr>
+                <w:rFonts w:ascii="Times New Roman" w:eastAsia="Times New Roman" w:hAnsi="Times New Roman" w:cs="Times New Roman"/>
+                <w:kern w:val="0"/>
+                <w:sz w:val="20"/>
+                <w:szCs w:val="20"/>
+                <w:lang w:eastAsia="en-IN"/>
+                <w14:ligatures w14:val="none"/>
+              </w:rPr>
+            </w:pPr>
+          </w:p>
+        </w:tc>
+      </w:tr>
+      <w:tr>
+        <w:trPr>
+          <w:trHeight w:val="300"/>
+        </w:trPr>
+        <w:tc>
+          <w:tcPr>
+            <w:tcW w:w="11312" w:type="dxa"/>
+            <w:gridSpan w:val="4"/>
+            <w:tcBorders>
+              <w:top w:val="single" w:sz="4" w:space="0" w:color="auto"/>
+              <w:left w:val="single" w:sz="4" w:space="0" w:color="auto"/>
+              <w:bottom w:val="single" w:sz="4" w:space="0" w:color="auto"/>
+              <w:right w:val="single" w:sz="4" w:space="0" w:color="auto"/>
+            </w:tcBorders>
+            <w:noWrap/>
+            <w:vAlign w:val="center"/>
+            <w:hideMark/>
+          </w:tcPr>
+          <w:p>
+            <w:pPr>
+              <w:spacing w:after="0" w:line="240" w:lineRule="auto"/>
+              <w:jc w:val="center"/>
+              <w:rPr>
+                <w:rFonts w:ascii="Calibri" w:eastAsia="Times New Roman" w:hAnsi="Calibri" w:cs="Calibri"/>
+                <w:color w:val="000000"/>
+                <w:kern w:val="0"/>
+                <w:sz w:val="28"/>
+                <w:szCs w:val="28"/>
+                <w:lang w:eastAsia="en-IN"/>
+                <w14:ligatures w14:val="none"/>
+              </w:rPr>
+            </w:pPr>
+            <w:r>
+              <w:rPr>
+                <w:rFonts w:ascii="Calibri" w:eastAsia="Times New Roman" w:hAnsi="Calibri" w:cs="Calibri"/>
+                <w:color w:val="000000"/>
+                <w:kern w:val="0"/>
+                <w:sz w:val="28"/>
+                <w:szCs w:val="28"/>
+                <w:lang w:eastAsia="en-IN"/>
+                <w14:ligatures w14:val="none"/>
+              </w:rPr>
+              <w:t>In Review</w:t>
+            </w:r>
+          </w:p>
+        </w:tc>
+      </w:tr>
+      <w:tr>
+        <w:trPr>
+          <w:trHeight w:val="300"/>
+        </w:trPr>
+        <w:tc>
+          <w:tcPr>
+            <w:tcW w:w="2925" w:type="dxa"/>
+            <w:tcBorders>
+              <w:top w:val="nil"/>
               <w:left w:val="single" w:sz="4" w:space="0" w:color="auto"/>
               <w:bottom w:val="single" w:sz="4" w:space="0" w:color="auto"/>
               <w:right w:val="single" w:sz="4" w:space="0" w:color="auto"/>
@@ -2113,7 +2692,489 @@
                 <w:lang w:eastAsia="en-IN"/>
                 <w14:ligatures w14:val="none"/>
               </w:rPr>
-              <w:t>Due</w:t>
+              <w:t>Reviewer</w:t>
+            </w:r>
+          </w:p>
+        </w:tc>
+      </w:tr>
+      <w:tr>
+        <w:trPr>
+          <w:trHeight w:val="210"/>
+        </w:trPr>
+        <w:tc>
+          <w:tcPr>
+            <w:tcW w:w="2925" w:type="dxa"/>
+            <w:tcBorders>
+              <w:top w:val="nil"/>
+              <w:left w:val="single" w:sz="4" w:space="0" w:color="auto"/>
+              <w:bottom w:val="single" w:sz="4" w:space="0" w:color="auto"/>
+              <w:right w:val="single" w:sz="4" w:space="0" w:color="auto"/>
+            </w:tcBorders>
+            <w:vAlign w:val="center"/>
+            <w:hideMark/>
+          </w:tcPr>
+          <w:p>
+            <w:pPr>
+              <w:spacing w:after="0" w:line="240" w:lineRule="auto"/>
+              <w:rPr>
+                <w:rFonts w:ascii="Arial" w:eastAsia="Times New Roman" w:hAnsi="Arial" w:cs="Arial"/>
+                <w:color w:val="000000"/>
+                <w:kern w:val="0"/>
+                <w:lang w:eastAsia="en-IN"/>
+                <w14:ligatures w14:val="none"/>
+              </w:rPr>
+            </w:pPr>
+            <w:r>
+              <w:rPr>
+                <w:rFonts w:ascii="Arial" w:eastAsia="Times New Roman" w:hAnsi="Arial" w:cs="Arial"/>
+                <w:color w:val="000000"/>
+                <w:kern w:val="0"/>
+                <w:lang w:eastAsia="en-IN"/>
+                <w14:ligatures w14:val="none"/>
+              </w:rPr>
+              <w:t>Github Readme</w:t>
+            </w:r>
+          </w:p>
+        </w:tc>
+        <w:tc>
+          <w:tcPr>
+            <w:tcW w:w="2457" w:type="dxa"/>
+            <w:tcBorders>
+              <w:top w:val="nil"/>
+              <w:left w:val="nil"/>
+              <w:bottom w:val="single" w:sz="4" w:space="0" w:color="auto"/>
+              <w:right w:val="single" w:sz="4" w:space="0" w:color="auto"/>
+            </w:tcBorders>
+            <w:vAlign w:val="center"/>
+            <w:hideMark/>
+          </w:tcPr>
+          <w:p>
+            <w:pPr>
+              <w:spacing w:after="0" w:line="240" w:lineRule="auto"/>
+              <w:rPr>
+                <w:rFonts w:ascii="Arial" w:eastAsia="Times New Roman" w:hAnsi="Arial" w:cs="Arial"/>
+                <w:color w:val="000000"/>
+                <w:kern w:val="0"/>
+                <w:lang w:eastAsia="en-IN"/>
+                <w14:ligatures w14:val="none"/>
+              </w:rPr>
+            </w:pPr>
+            <w:r>
+              <w:rPr>
+                <w:rFonts w:ascii="Arial" w:eastAsia="Times New Roman" w:hAnsi="Arial" w:cs="Arial"/>
+                <w:color w:val="000000"/>
+                <w:kern w:val="0"/>
+                <w:lang w:eastAsia="en-IN"/>
+                <w14:ligatures w14:val="none"/>
+              </w:rPr>
+              <w:t>All</w:t>
+            </w:r>
+          </w:p>
+        </w:tc>
+        <w:tc>
+          <w:tcPr>
+            <w:tcW w:w="3969" w:type="dxa"/>
+            <w:tcBorders>
+              <w:top w:val="nil"/>
+              <w:left w:val="nil"/>
+              <w:bottom w:val="single" w:sz="4" w:space="0" w:color="auto"/>
+              <w:right w:val="single" w:sz="4" w:space="0" w:color="auto"/>
+            </w:tcBorders>
+            <w:vAlign w:val="center"/>
+            <w:hideMark/>
+          </w:tcPr>
+          <w:p>
+            <w:pPr>
+              <w:spacing w:after="0" w:line="240" w:lineRule="auto"/>
+              <w:jc w:val="right"/>
+              <w:rPr>
+                <w:rFonts w:ascii="Arial" w:eastAsia="Times New Roman" w:hAnsi="Arial" w:cs="Arial"/>
+                <w:color w:val="000000"/>
+                <w:kern w:val="0"/>
+                <w:lang w:eastAsia="en-IN"/>
+                <w14:ligatures w14:val="none"/>
+              </w:rPr>
+            </w:pPr>
+            <w:r>
+              <w:rPr>
+                <w:rFonts w:ascii="Arial" w:eastAsia="Times New Roman" w:hAnsi="Arial" w:cs="Arial"/>
+                <w:color w:val="000000"/>
+                <w:kern w:val="0"/>
+                <w:lang w:eastAsia="en-IN"/>
+                <w14:ligatures w14:val="none"/>
+              </w:rPr>
+              <w:t>2</w:t>
+            </w:r>
+          </w:p>
+        </w:tc>
+        <w:tc>
+          <w:tcPr>
+            <w:tcW w:w="1961" w:type="dxa"/>
+            <w:tcBorders>
+              <w:top w:val="nil"/>
+              <w:left w:val="nil"/>
+              <w:bottom w:val="single" w:sz="4" w:space="0" w:color="auto"/>
+              <w:right w:val="single" w:sz="4" w:space="0" w:color="auto"/>
+            </w:tcBorders>
+            <w:vAlign w:val="center"/>
+            <w:hideMark/>
+          </w:tcPr>
+          <w:p>
+            <w:pPr>
+              <w:spacing w:after="0" w:line="240" w:lineRule="auto"/>
+              <w:rPr>
+                <w:rFonts w:ascii="Arial" w:eastAsia="Times New Roman" w:hAnsi="Arial" w:cs="Arial"/>
+                <w:color w:val="000000"/>
+                <w:kern w:val="0"/>
+                <w:lang w:eastAsia="en-IN"/>
+                <w14:ligatures w14:val="none"/>
+              </w:rPr>
+            </w:pPr>
+            <w:r>
+              <w:rPr>
+                <w:rFonts w:ascii="Arial" w:eastAsia="Times New Roman" w:hAnsi="Arial" w:cs="Arial"/>
+                <w:color w:val="000000"/>
+                <w:kern w:val="0"/>
+                <w:lang w:eastAsia="en-IN"/>
+                <w14:ligatures w14:val="none"/>
+              </w:rPr>
+              <w:t>[Name]</w:t>
+            </w:r>
+          </w:p>
+        </w:tc>
+      </w:tr>
+      <w:tr>
+        <w:trPr>
+          <w:trHeight w:val="300"/>
+        </w:trPr>
+        <w:tc>
+          <w:tcPr>
+            <w:tcW w:w="2925" w:type="dxa"/>
+            <w:tcBorders>
+              <w:top w:val="nil"/>
+              <w:left w:val="nil"/>
+              <w:bottom w:val="nil"/>
+              <w:right w:val="nil"/>
+            </w:tcBorders>
+            <w:noWrap/>
+            <w:vAlign w:val="bottom"/>
+            <w:hideMark/>
+          </w:tcPr>
+          <w:p>
+            <w:pPr>
+              <w:spacing w:after="0" w:line="240" w:lineRule="auto"/>
+              <w:rPr>
+                <w:rFonts w:ascii="Arial" w:eastAsia="Times New Roman" w:hAnsi="Arial" w:cs="Arial"/>
+                <w:color w:val="000000"/>
+                <w:kern w:val="0"/>
+                <w:lang w:eastAsia="en-IN"/>
+                <w14:ligatures w14:val="none"/>
+              </w:rPr>
+            </w:pPr>
+          </w:p>
+          <w:p>
+            <w:pPr>
+              <w:spacing w:after="0" w:line="240" w:lineRule="auto"/>
+              <w:rPr>
+                <w:rFonts w:ascii="Arial" w:eastAsia="Times New Roman" w:hAnsi="Arial" w:cs="Arial"/>
+                <w:color w:val="000000"/>
+                <w:kern w:val="0"/>
+                <w:lang w:eastAsia="en-IN"/>
+                <w14:ligatures w14:val="none"/>
+              </w:rPr>
+            </w:pPr>
+          </w:p>
+        </w:tc>
+        <w:tc>
+          <w:tcPr>
+            <w:tcW w:w="2457" w:type="dxa"/>
+            <w:tcBorders>
+              <w:top w:val="nil"/>
+              <w:left w:val="nil"/>
+              <w:bottom w:val="nil"/>
+              <w:right w:val="nil"/>
+            </w:tcBorders>
+            <w:noWrap/>
+            <w:vAlign w:val="bottom"/>
+            <w:hideMark/>
+          </w:tcPr>
+          <w:p>
+            <w:pPr>
+              <w:spacing w:after="0" w:line="240" w:lineRule="auto"/>
+              <w:rPr>
+                <w:rFonts w:ascii="Times New Roman" w:eastAsia="Times New Roman" w:hAnsi="Times New Roman" w:cs="Times New Roman"/>
+                <w:kern w:val="0"/>
+                <w:sz w:val="20"/>
+                <w:szCs w:val="20"/>
+                <w:lang w:eastAsia="en-IN"/>
+                <w14:ligatures w14:val="none"/>
+              </w:rPr>
+            </w:pPr>
+          </w:p>
+        </w:tc>
+        <w:tc>
+          <w:tcPr>
+            <w:tcW w:w="3969" w:type="dxa"/>
+            <w:tcBorders>
+              <w:top w:val="nil"/>
+              <w:left w:val="nil"/>
+              <w:bottom w:val="nil"/>
+              <w:right w:val="nil"/>
+            </w:tcBorders>
+            <w:noWrap/>
+            <w:vAlign w:val="bottom"/>
+            <w:hideMark/>
+          </w:tcPr>
+          <w:p>
+            <w:pPr>
+              <w:spacing w:after="0" w:line="240" w:lineRule="auto"/>
+              <w:rPr>
+                <w:rFonts w:ascii="Times New Roman" w:eastAsia="Times New Roman" w:hAnsi="Times New Roman" w:cs="Times New Roman"/>
+                <w:kern w:val="0"/>
+                <w:sz w:val="20"/>
+                <w:szCs w:val="20"/>
+                <w:lang w:eastAsia="en-IN"/>
+                <w14:ligatures w14:val="none"/>
+              </w:rPr>
+            </w:pPr>
+          </w:p>
+        </w:tc>
+        <w:tc>
+          <w:tcPr>
+            <w:tcW w:w="1961" w:type="dxa"/>
+            <w:tcBorders>
+              <w:top w:val="nil"/>
+              <w:left w:val="nil"/>
+              <w:bottom w:val="nil"/>
+              <w:right w:val="nil"/>
+            </w:tcBorders>
+            <w:noWrap/>
+            <w:vAlign w:val="bottom"/>
+            <w:hideMark/>
+          </w:tcPr>
+          <w:p>
+            <w:pPr>
+              <w:spacing w:after="0" w:line="240" w:lineRule="auto"/>
+              <w:rPr>
+                <w:rFonts w:ascii="Times New Roman" w:eastAsia="Times New Roman" w:hAnsi="Times New Roman" w:cs="Times New Roman"/>
+                <w:kern w:val="0"/>
+                <w:sz w:val="20"/>
+                <w:szCs w:val="20"/>
+                <w:lang w:eastAsia="en-IN"/>
+                <w14:ligatures w14:val="none"/>
+              </w:rPr>
+            </w:pPr>
+          </w:p>
+        </w:tc>
+      </w:tr>
+      <w:tr>
+        <w:trPr>
+          <w:trHeight w:val="300"/>
+        </w:trPr>
+        <w:tc>
+          <w:tcPr>
+            <w:tcW w:w="11312" w:type="dxa"/>
+            <w:gridSpan w:val="4"/>
+            <w:tcBorders>
+              <w:top w:val="single" w:sz="4" w:space="0" w:color="auto"/>
+              <w:left w:val="single" w:sz="4" w:space="0" w:color="auto"/>
+              <w:bottom w:val="single" w:sz="4" w:space="0" w:color="auto"/>
+              <w:right w:val="single" w:sz="4" w:space="0" w:color="auto"/>
+            </w:tcBorders>
+            <w:noWrap/>
+            <w:vAlign w:val="center"/>
+            <w:hideMark/>
+          </w:tcPr>
+          <w:p>
+            <w:pPr>
+              <w:spacing w:after="0" w:line="240" w:lineRule="auto"/>
+              <w:jc w:val="center"/>
+              <w:rPr>
+                <w:rFonts w:ascii="Calibri" w:eastAsia="Times New Roman" w:hAnsi="Calibri" w:cs="Calibri"/>
+                <w:color w:val="000000"/>
+                <w:kern w:val="0"/>
+                <w:sz w:val="28"/>
+                <w:szCs w:val="28"/>
+                <w:lang w:eastAsia="en-IN"/>
+                <w14:ligatures w14:val="none"/>
+              </w:rPr>
+            </w:pPr>
+            <w:r>
+              <w:rPr>
+                <w:rFonts w:ascii="Calibri" w:eastAsia="Times New Roman" w:hAnsi="Calibri" w:cs="Calibri"/>
+                <w:color w:val="000000"/>
+                <w:kern w:val="0"/>
+                <w:sz w:val="28"/>
+                <w:szCs w:val="28"/>
+                <w:lang w:eastAsia="en-IN"/>
+                <w14:ligatures w14:val="none"/>
+              </w:rPr>
+              <w:t>Done</w:t>
+            </w:r>
+          </w:p>
+        </w:tc>
+      </w:tr>
+      <w:tr>
+        <w:trPr>
+          <w:trHeight w:val="300"/>
+        </w:trPr>
+        <w:tc>
+          <w:tcPr>
+            <w:tcW w:w="2925" w:type="dxa"/>
+            <w:tcBorders>
+              <w:top w:val="nil"/>
+              <w:left w:val="single" w:sz="4" w:space="0" w:color="auto"/>
+              <w:bottom w:val="single" w:sz="4" w:space="0" w:color="auto"/>
+              <w:right w:val="single" w:sz="4" w:space="0" w:color="auto"/>
+            </w:tcBorders>
+            <w:shd w:val="clear" w:color="000000" w:fill="1F4E79"/>
+            <w:vAlign w:val="center"/>
+            <w:hideMark/>
+          </w:tcPr>
+          <w:p>
+            <w:pPr>
+              <w:spacing w:after="0" w:line="240" w:lineRule="auto"/>
+              <w:rPr>
+                <w:rFonts w:ascii="Arial" w:eastAsia="Times New Roman" w:hAnsi="Arial" w:cs="Arial"/>
+                <w:b/>
+                <w:bCs/>
+                <w:color w:val="FFFFFF"/>
+                <w:kern w:val="0"/>
+                <w:lang w:eastAsia="en-IN"/>
+                <w14:ligatures w14:val="none"/>
+              </w:rPr>
+            </w:pPr>
+            <w:r>
+              <w:rPr>
+                <w:rFonts w:ascii="Arial" w:eastAsia="Times New Roman" w:hAnsi="Arial" w:cs="Arial"/>
+                <w:b/>
+                <w:bCs/>
+                <w:color w:val="FFFFFF"/>
+                <w:kern w:val="0"/>
+                <w:lang w:eastAsia="en-IN"/>
+                <w14:ligatures w14:val="none"/>
+              </w:rPr>
+              <w:t>Task</w:t>
+            </w:r>
+          </w:p>
+        </w:tc>
+        <w:tc>
+          <w:tcPr>
+            <w:tcW w:w="2457" w:type="dxa"/>
+            <w:tcBorders>
+              <w:top w:val="nil"/>
+              <w:left w:val="nil"/>
+              <w:bottom w:val="single" w:sz="4" w:space="0" w:color="auto"/>
+              <w:right w:val="single" w:sz="4" w:space="0" w:color="auto"/>
+            </w:tcBorders>
+            <w:shd w:val="clear" w:color="000000" w:fill="1F4E79"/>
+            <w:vAlign w:val="center"/>
+            <w:hideMark/>
+          </w:tcPr>
+          <w:p>
+            <w:pPr>
+              <w:spacing w:after="0" w:line="240" w:lineRule="auto"/>
+              <w:rPr>
+                <w:rFonts w:ascii="Arial" w:eastAsia="Times New Roman" w:hAnsi="Arial" w:cs="Arial"/>
+                <w:b/>
+                <w:bCs/>
+                <w:color w:val="FFFFFF"/>
+                <w:kern w:val="0"/>
+                <w:lang w:eastAsia="en-IN"/>
+                <w14:ligatures w14:val="none"/>
+              </w:rPr>
+            </w:pPr>
+            <w:r>
+              <w:rPr>
+                <w:rFonts w:ascii="Arial" w:eastAsia="Times New Roman" w:hAnsi="Arial" w:cs="Arial"/>
+                <w:b/>
+                <w:bCs/>
+                <w:color w:val="FFFFFF"/>
+                <w:kern w:val="0"/>
+                <w:lang w:eastAsia="en-IN"/>
+                <w14:ligatures w14:val="none"/>
+              </w:rPr>
+              <w:t>Owner</w:t>
+            </w:r>
+          </w:p>
+        </w:tc>
+        <w:tc>
+          <w:tcPr>
+            <w:tcW w:w="3969" w:type="dxa"/>
+            <w:tcBorders>
+              <w:top w:val="nil"/>
+              <w:left w:val="nil"/>
+              <w:bottom w:val="single" w:sz="4" w:space="0" w:color="auto"/>
+              <w:right w:val="single" w:sz="4" w:space="0" w:color="auto"/>
+            </w:tcBorders>
+            <w:shd w:val="clear" w:color="000000" w:fill="1F4E79"/>
+            <w:vAlign w:val="center"/>
+            <w:hideMark/>
+          </w:tcPr>
+          <w:p>
+            <w:pPr>
+              <w:spacing w:after="0" w:line="240" w:lineRule="auto"/>
+              <w:rPr>
+                <w:rFonts w:ascii="Arial" w:eastAsia="Times New Roman" w:hAnsi="Arial" w:cs="Arial"/>
+                <w:b/>
+                <w:bCs/>
+                <w:color w:val="FFFFFF"/>
+                <w:kern w:val="0"/>
+                <w:lang w:eastAsia="en-IN"/>
+                <w14:ligatures w14:val="none"/>
+              </w:rPr>
+            </w:pPr>
+            <w:r>
+              <w:rPr>
+                <w:rFonts w:ascii="Arial" w:eastAsia="Times New Roman" w:hAnsi="Arial" w:cs="Arial"/>
+                <w:b/>
+                <w:bCs/>
+                <w:color w:val="FFFFFF"/>
+                <w:kern w:val="0"/>
+                <w:lang w:eastAsia="en-IN"/>
+                <w14:ligatures w14:val="none"/>
+              </w:rPr>
+              <w:t>Points</w:t>
+            </w:r>
+          </w:p>
+        </w:tc>
+        <w:tc>
+          <w:tcPr>
+            <w:tcW w:w="1961" w:type="dxa"/>
+            <w:tcBorders>
+              <w:top w:val="nil"/>
+              <w:left w:val="nil"/>
+              <w:bottom w:val="single" w:sz="4" w:space="0" w:color="auto"/>
+              <w:right w:val="single" w:sz="4" w:space="0" w:color="auto"/>
+            </w:tcBorders>
+            <w:shd w:val="clear" w:color="000000" w:fill="1F4E79"/>
+            <w:vAlign w:val="center"/>
+            <w:hideMark/>
+          </w:tcPr>
+          <w:p>
+            <w:pPr>
+              <w:spacing w:after="0" w:line="240" w:lineRule="auto"/>
+              <w:rPr>
+                <w:rFonts w:ascii="Arial" w:eastAsia="Times New Roman" w:hAnsi="Arial" w:cs="Arial"/>
+                <w:b/>
+                <w:bCs/>
+                <w:color w:val="FFFFFF"/>
+                <w:kern w:val="0"/>
+                <w:lang w:eastAsia="en-IN"/>
+                <w14:ligatures w14:val="none"/>
+              </w:rPr>
+            </w:pPr>
+            <w:r>
+              <w:rPr>
+                <w:rFonts w:ascii="Arial" w:eastAsia="Times New Roman" w:hAnsi="Arial" w:cs="Arial"/>
+                <w:b/>
+                <w:bCs/>
+                <w:color w:val="FFFFFF"/>
+                <w:kern w:val="0"/>
+                <w:lang w:eastAsia="en-IN"/>
+                <w14:ligatures w14:val="none"/>
+              </w:rPr>
+              <w:t>Completed</w:t>
             </w:r>
           </w:p>
         </w:tc>
@@ -2153,7 +3214,7 @@
                 <w:lang w:eastAsia="en-IN"/>
                 <w14:ligatures w14:val="none"/>
               </w:rPr>
-              <w:t>Research threat mechanics</w:t>
+              <w:t>Create GitHub repository</w:t>
             </w:r>
           </w:p>
         </w:tc>
@@ -2188,7 +3249,7 @@
                 <w:lang w:eastAsia="en-IN"/>
                 <w14:ligatures w14:val="none"/>
               </w:rPr>
-              <w:t>Researcher</w:t>
+              <w:t>Vinay Kumar</w:t>
             </w:r>
           </w:p>
         </w:tc>
@@ -2224,7 +3285,7 @@
                 <w:lang w:eastAsia="en-IN"/>
                 <w14:ligatures w14:val="none"/>
               </w:rPr>
-              <w:t>5</w:t>
+              <w:t>1</w:t>
             </w:r>
           </w:p>
         </w:tc>
@@ -2259,7 +3320,17 @@
                 <w:lang w:eastAsia="en-IN"/>
                 <w14:ligatures w14:val="none"/>
               </w:rPr>
-              <w:t>Day 5</w:t>
+              <w:t xml:space="preserve">Day </w:t>
+            </w:r>
+            <w:r>
+              <w:rPr>
+                <w:rFonts w:ascii="Arial" w:eastAsia="Times New Roman" w:hAnsi="Arial" w:cs="Arial"/>
+                <w:color w:val="000000"/>
+                <w:kern w:val="0"/>
+                <w:lang w:eastAsia="en-IN"/>
+                <w14:ligatures w14:val="none"/>
+              </w:rPr>
+              <w:t>2</w:t>
             </w:r>
           </w:p>
         </w:tc>
@@ -2299,7 +3370,7 @@
                 <w:lang w:eastAsia="en-IN"/>
                 <w14:ligatures w14:val="none"/>
               </w:rPr>
-              <w:t>Find 2-3 case studies</w:t>
+              <w:t>Add team members</w:t>
             </w:r>
           </w:p>
         </w:tc>
@@ -2334,7 +3405,7 @@
                 <w:lang w:eastAsia="en-IN"/>
                 <w14:ligatures w14:val="none"/>
               </w:rPr>
-              <w:t>Researcher</w:t>
+              <w:t>Vinay Kumar</w:t>
             </w:r>
           </w:p>
         </w:tc>
@@ -2370,7 +3441,7 @@
                 <w:lang w:eastAsia="en-IN"/>
                 <w14:ligatures w14:val="none"/>
               </w:rPr>
-              <w:t>3</w:t>
+              <w:t>1</w:t>
             </w:r>
           </w:p>
         </w:tc>
@@ -2405,14 +3476,23 @@
                 <w:lang w:eastAsia="en-IN"/>
                 <w14:ligatures w14:val="none"/>
               </w:rPr>
-              <w:t>Day 5</w:t>
+              <w:t xml:space="preserve">Day </w:t>
+            </w:r>
+            <w:r>
+              <w:rPr>
+                <w:rFonts w:ascii="Arial" w:eastAsia="Times New Roman" w:hAnsi="Arial" w:cs="Arial"/>
+                <w:kern w:val="0"/>
+                <w:lang w:eastAsia="en-IN"/>
+                <w14:ligatures w14:val="none"/>
+              </w:rPr>
+              <w:t>5</w:t>
             </w:r>
           </w:p>
         </w:tc>
       </w:tr>
       <w:tr>
         <w:trPr>
-          <w:trHeight w:val="570"/>
+          <w:trHeight w:val="458"/>
         </w:trPr>
         <w:tc>
           <w:tcPr>
@@ -2445,7 +3525,7 @@
                 <w:lang w:eastAsia="en-IN"/>
                 <w14:ligatures w14:val="none"/>
               </w:rPr>
-              <w:t>Research detection methods</w:t>
+              <w:t>Complete Sprint Planning</w:t>
             </w:r>
           </w:p>
         </w:tc>
@@ -2480,7 +3560,7 @@
                 <w:lang w:eastAsia="en-IN"/>
                 <w14:ligatures w14:val="none"/>
               </w:rPr>
-              <w:t>Analyst</w:t>
+              <w:t>Vinay Kumar</w:t>
             </w:r>
           </w:p>
         </w:tc>
@@ -2516,7 +3596,7 @@
                 <w:lang w:eastAsia="en-IN"/>
                 <w14:ligatures w14:val="none"/>
               </w:rPr>
-              <w:t>5</w:t>
+              <w:t>1</w:t>
             </w:r>
           </w:p>
         </w:tc>
@@ -2551,14 +3631,24 @@
                 <w:lang w:eastAsia="en-IN"/>
                 <w14:ligatures w14:val="none"/>
               </w:rPr>
-              <w:t>Day 6</w:t>
+              <w:t xml:space="preserve">Day </w:t>
+            </w:r>
+            <w:r>
+              <w:rPr>
+                <w:rFonts w:ascii="Arial" w:eastAsia="Times New Roman" w:hAnsi="Arial" w:cs="Arial"/>
+                <w:color w:val="000000"/>
+                <w:kern w:val="0"/>
+                <w:lang w:eastAsia="en-IN"/>
+                <w14:ligatures w14:val="none"/>
+              </w:rPr>
+              <w:t>3</w:t>
             </w:r>
           </w:p>
         </w:tc>
       </w:tr>
       <w:tr>
         <w:trPr>
-          <w:trHeight w:val="570"/>
+          <w:trHeight w:val="458"/>
         </w:trPr>
         <w:tc>
           <w:tcPr>
@@ -2585,6 +3675,301 @@
             <w:r>
               <w:rPr>
                 <w:rFonts w:ascii="Arial" w:eastAsia="Times New Roman" w:hAnsi="Arial" w:cs="Arial"/>
+                <w:kern w:val="0"/>
+                <w:lang w:eastAsia="en-IN"/>
+                <w14:ligatures w14:val="none"/>
+              </w:rPr>
+              <w:t>Find 2-3 case studies</w:t>
+            </w:r>
+          </w:p>
+        </w:tc>
+        <w:tc>
+          <w:tcPr>
+            <w:tcW w:w="2457" w:type="dxa"/>
+            <w:tcBorders>
+              <w:top w:val="nil"/>
+              <w:left w:val="nil"/>
+              <w:bottom w:val="single" w:sz="4" w:space="0" w:color="auto"/>
+              <w:right w:val="single" w:sz="4" w:space="0" w:color="auto"/>
+            </w:tcBorders>
+            <w:vAlign w:val="center"/>
+          </w:tcPr>
+          <w:p>
+            <w:pPr>
+              <w:spacing w:after="0" w:line="240" w:lineRule="auto"/>
+              <w:rPr>
+                <w:rFonts w:ascii="Arial" w:eastAsia="Times New Roman" w:hAnsi="Arial" w:cs="Arial"/>
+                <w:color w:val="000000"/>
+                <w:kern w:val="0"/>
+                <w:lang w:eastAsia="en-IN"/>
+                <w14:ligatures w14:val="none"/>
+              </w:rPr>
+            </w:pPr>
+            <w:r>
+              <w:rPr>
+                <w:rFonts w:ascii="Arial" w:eastAsia="Times New Roman" w:hAnsi="Arial" w:cs="Arial"/>
+                <w:kern w:val="0"/>
+                <w:lang w:eastAsia="en-IN"/>
+                <w14:ligatures w14:val="none"/>
+              </w:rPr>
+              <w:t>Kedar Pavaskar</w:t>
+            </w:r>
+          </w:p>
+        </w:tc>
+        <w:tc>
+          <w:tcPr>
+            <w:tcW w:w="3969" w:type="dxa"/>
+            <w:tcBorders>
+              <w:top w:val="nil"/>
+              <w:left w:val="nil"/>
+              <w:bottom w:val="single" w:sz="4" w:space="0" w:color="auto"/>
+              <w:right w:val="single" w:sz="4" w:space="0" w:color="auto"/>
+            </w:tcBorders>
+            <w:vAlign w:val="center"/>
+          </w:tcPr>
+          <w:p>
+            <w:pPr>
+              <w:spacing w:after="0" w:line="240" w:lineRule="auto"/>
+              <w:jc w:val="right"/>
+              <w:rPr>
+                <w:rFonts w:ascii="Arial" w:eastAsia="Times New Roman" w:hAnsi="Arial" w:cs="Arial"/>
+                <w:color w:val="000000"/>
+                <w:kern w:val="0"/>
+                <w:lang w:eastAsia="en-IN"/>
+                <w14:ligatures w14:val="none"/>
+              </w:rPr>
+            </w:pPr>
+            <w:r>
+              <w:rPr>
+                <w:rFonts w:ascii="Arial" w:eastAsia="Times New Roman" w:hAnsi="Arial" w:cs="Arial"/>
+                <w:kern w:val="0"/>
+                <w:lang w:eastAsia="en-IN"/>
+                <w14:ligatures w14:val="none"/>
+              </w:rPr>
+              <w:t>3</w:t>
+            </w:r>
+          </w:p>
+        </w:tc>
+        <w:tc>
+          <w:tcPr>
+            <w:tcW w:w="1961" w:type="dxa"/>
+            <w:tcBorders>
+              <w:top w:val="nil"/>
+              <w:left w:val="nil"/>
+              <w:bottom w:val="single" w:sz="4" w:space="0" w:color="auto"/>
+              <w:right w:val="single" w:sz="4" w:space="0" w:color="auto"/>
+            </w:tcBorders>
+            <w:vAlign w:val="center"/>
+          </w:tcPr>
+          <w:p>
+            <w:pPr>
+              <w:spacing w:after="0" w:line="240" w:lineRule="auto"/>
+              <w:rPr>
+                <w:rFonts w:ascii="Arial" w:eastAsia="Times New Roman" w:hAnsi="Arial" w:cs="Arial"/>
+                <w:color w:val="000000"/>
+                <w:kern w:val="0"/>
+                <w:lang w:eastAsia="en-IN"/>
+                <w14:ligatures w14:val="none"/>
+              </w:rPr>
+            </w:pPr>
+            <w:r>
+              <w:rPr>
+                <w:rFonts w:ascii="Arial" w:eastAsia="Times New Roman" w:hAnsi="Arial" w:cs="Arial"/>
+                <w:kern w:val="0"/>
+                <w:lang w:eastAsia="en-IN"/>
+                <w14:ligatures w14:val="none"/>
+              </w:rPr>
+              <w:t xml:space="preserve">Day </w:t>
+            </w:r>
+            <w:r>
+              <w:rPr>
+                <w:rFonts w:ascii="Arial" w:eastAsia="Times New Roman" w:hAnsi="Arial" w:cs="Arial"/>
+                <w:kern w:val="0"/>
+                <w:lang w:eastAsia="en-IN"/>
+                <w14:ligatures w14:val="none"/>
+              </w:rPr>
+              <w:t>4</w:t>
+            </w:r>
+          </w:p>
+        </w:tc>
+      </w:tr>
+      <w:tr>
+        <w:trPr>
+          <w:trHeight w:val="458"/>
+        </w:trPr>
+        <w:tc>
+          <w:tcPr>
+            <w:tcW w:w="2925" w:type="dxa"/>
+            <w:tcBorders>
+              <w:top w:val="nil"/>
+              <w:left w:val="single" w:sz="4" w:space="0" w:color="auto"/>
+              <w:bottom w:val="single" w:sz="4" w:space="0" w:color="auto"/>
+              <w:right w:val="single" w:sz="4" w:space="0" w:color="auto"/>
+            </w:tcBorders>
+            <w:vAlign w:val="center"/>
+          </w:tcPr>
+          <w:p>
+            <w:pPr>
+              <w:spacing w:after="0" w:line="240" w:lineRule="auto"/>
+              <w:rPr>
+                <w:rFonts w:ascii="Arial" w:eastAsia="Times New Roman" w:hAnsi="Arial" w:cs="Arial"/>
+                <w:kern w:val="0"/>
+                <w:lang w:eastAsia="en-IN"/>
+                <w14:ligatures w14:val="none"/>
+              </w:rPr>
+            </w:pPr>
+            <w:r>
+              <w:rPr>
+                <w:rFonts w:ascii="Arial" w:eastAsia="Times New Roman" w:hAnsi="Arial" w:cs="Arial"/>
+                <w:color w:val="000000"/>
+                <w:kern w:val="0"/>
+                <w:lang w:eastAsia="en-IN"/>
+                <w14:ligatures w14:val="none"/>
+              </w:rPr>
+              <w:t>Research detection methods</w:t>
+            </w:r>
+          </w:p>
+        </w:tc>
+        <w:tc>
+          <w:tcPr>
+            <w:tcW w:w="2457" w:type="dxa"/>
+            <w:tcBorders>
+              <w:top w:val="nil"/>
+              <w:left w:val="nil"/>
+              <w:bottom w:val="single" w:sz="4" w:space="0" w:color="auto"/>
+              <w:right w:val="single" w:sz="4" w:space="0" w:color="auto"/>
+            </w:tcBorders>
+            <w:vAlign w:val="center"/>
+          </w:tcPr>
+          <w:p>
+            <w:pPr>
+              <w:spacing w:after="0" w:line="240" w:lineRule="auto"/>
+              <w:rPr>
+                <w:rFonts w:ascii="Arial" w:eastAsia="Times New Roman" w:hAnsi="Arial" w:cs="Arial"/>
+                <w:kern w:val="0"/>
+                <w:lang w:eastAsia="en-IN"/>
+                <w14:ligatures w14:val="none"/>
+              </w:rPr>
+            </w:pPr>
+            <w:r>
+              <w:rPr>
+                <w:rFonts w:ascii="Arial" w:eastAsia="Times New Roman" w:hAnsi="Arial" w:cs="Arial"/>
+                <w:color w:val="000000"/>
+                <w:kern w:val="0"/>
+                <w:lang w:eastAsia="en-IN"/>
+                <w14:ligatures w14:val="none"/>
+              </w:rPr>
+              <w:t>Kedar Pavaskar</w:t>
+            </w:r>
+          </w:p>
+        </w:tc>
+        <w:tc>
+          <w:tcPr>
+            <w:tcW w:w="3969" w:type="dxa"/>
+            <w:tcBorders>
+              <w:top w:val="nil"/>
+              <w:left w:val="nil"/>
+              <w:bottom w:val="single" w:sz="4" w:space="0" w:color="auto"/>
+              <w:right w:val="single" w:sz="4" w:space="0" w:color="auto"/>
+            </w:tcBorders>
+            <w:vAlign w:val="center"/>
+          </w:tcPr>
+          <w:p>
+            <w:pPr>
+              <w:spacing w:after="0" w:line="240" w:lineRule="auto"/>
+              <w:jc w:val="right"/>
+              <w:rPr>
+                <w:rFonts w:ascii="Arial" w:eastAsia="Times New Roman" w:hAnsi="Arial" w:cs="Arial"/>
+                <w:kern w:val="0"/>
+                <w:lang w:eastAsia="en-IN"/>
+                <w14:ligatures w14:val="none"/>
+              </w:rPr>
+            </w:pPr>
+            <w:r>
+              <w:rPr>
+                <w:rFonts w:ascii="Arial" w:eastAsia="Times New Roman" w:hAnsi="Arial" w:cs="Arial"/>
+                <w:color w:val="000000"/>
+                <w:kern w:val="0"/>
+                <w:lang w:eastAsia="en-IN"/>
+                <w14:ligatures w14:val="none"/>
+              </w:rPr>
+              <w:t>3</w:t>
+            </w:r>
+          </w:p>
+        </w:tc>
+        <w:tc>
+          <w:tcPr>
+            <w:tcW w:w="1961" w:type="dxa"/>
+            <w:tcBorders>
+              <w:top w:val="nil"/>
+              <w:left w:val="nil"/>
+              <w:bottom w:val="single" w:sz="4" w:space="0" w:color="auto"/>
+              <w:right w:val="single" w:sz="4" w:space="0" w:color="auto"/>
+            </w:tcBorders>
+            <w:vAlign w:val="center"/>
+          </w:tcPr>
+          <w:p>
+            <w:pPr>
+              <w:spacing w:after="0" w:line="240" w:lineRule="auto"/>
+              <w:rPr>
+                <w:rFonts w:ascii="Arial" w:eastAsia="Times New Roman" w:hAnsi="Arial" w:cs="Arial"/>
+                <w:kern w:val="0"/>
+                <w:lang w:eastAsia="en-IN"/>
+                <w14:ligatures w14:val="none"/>
+              </w:rPr>
+            </w:pPr>
+            <w:r>
+              <w:rPr>
+                <w:rFonts w:ascii="Arial" w:eastAsia="Times New Roman" w:hAnsi="Arial" w:cs="Arial"/>
+                <w:color w:val="000000"/>
+                <w:kern w:val="0"/>
+                <w:lang w:eastAsia="en-IN"/>
+                <w14:ligatures w14:val="none"/>
+              </w:rPr>
+              <w:t xml:space="preserve">Day </w:t>
+            </w:r>
+            <w:r>
+              <w:rPr>
+                <w:rFonts w:ascii="Arial" w:eastAsia="Times New Roman" w:hAnsi="Arial" w:cs="Arial"/>
+                <w:color w:val="000000"/>
+                <w:kern w:val="0"/>
+                <w:lang w:eastAsia="en-IN"/>
+                <w14:ligatures w14:val="none"/>
+              </w:rPr>
+              <w:t>5</w:t>
+            </w:r>
+          </w:p>
+        </w:tc>
+      </w:tr>
+      <w:tr>
+        <w:trPr>
+          <w:trHeight w:val="458"/>
+        </w:trPr>
+        <w:tc>
+          <w:tcPr>
+            <w:tcW w:w="2925" w:type="dxa"/>
+            <w:tcBorders>
+              <w:top w:val="nil"/>
+              <w:left w:val="single" w:sz="4" w:space="0" w:color="auto"/>
+              <w:bottom w:val="single" w:sz="4" w:space="0" w:color="auto"/>
+              <w:right w:val="single" w:sz="4" w:space="0" w:color="auto"/>
+            </w:tcBorders>
+            <w:vAlign w:val="center"/>
+          </w:tcPr>
+          <w:p>
+            <w:pPr>
+              <w:spacing w:after="0" w:line="240" w:lineRule="auto"/>
+              <w:rPr>
+                <w:rFonts w:ascii="Arial" w:eastAsia="Times New Roman" w:hAnsi="Arial" w:cs="Arial"/>
+                <w:color w:val="000000"/>
+                <w:kern w:val="0"/>
+                <w:lang w:eastAsia="en-IN"/>
+                <w14:ligatures w14:val="none"/>
+              </w:rPr>
+            </w:pPr>
+            <w:r>
+              <w:rPr>
+                <w:rFonts w:ascii="Arial" w:eastAsia="Times New Roman" w:hAnsi="Arial" w:cs="Arial"/>
                 <w:color w:val="000000"/>
                 <w:kern w:val="0"/>
                 <w:lang w:eastAsia="en-IN"/>
@@ -2659,7 +4044,7 @@
                 <w:lang w:eastAsia="en-IN"/>
                 <w14:ligatures w14:val="none"/>
               </w:rPr>
-              <w:t>5</w:t>
+              <w:t>3</w:t>
             </w:r>
           </w:p>
         </w:tc>
@@ -2693,7 +4078,890 @@
                 <w:lang w:eastAsia="en-IN"/>
                 <w14:ligatures w14:val="none"/>
               </w:rPr>
-              <w:t>Day 3</w:t>
+              <w:t xml:space="preserve">Day </w:t>
+            </w:r>
+            <w:r>
+              <w:rPr>
+                <w:rFonts w:ascii="Arial" w:eastAsia="Times New Roman" w:hAnsi="Arial" w:cs="Arial"/>
+                <w:color w:val="000000"/>
+                <w:kern w:val="0"/>
+                <w:lang w:eastAsia="en-IN"/>
+                <w14:ligatures w14:val="none"/>
+              </w:rPr>
+              <w:t>7</w:t>
+            </w:r>
+          </w:p>
+        </w:tc>
+      </w:tr>
+      <w:tr>
+        <w:trPr>
+          <w:trHeight w:val="458"/>
+        </w:trPr>
+        <w:tc>
+          <w:tcPr>
+            <w:tcW w:w="2925" w:type="dxa"/>
+            <w:tcBorders>
+              <w:top w:val="nil"/>
+              <w:left w:val="single" w:sz="4" w:space="0" w:color="auto"/>
+              <w:bottom w:val="single" w:sz="4" w:space="0" w:color="auto"/>
+              <w:right w:val="single" w:sz="4" w:space="0" w:color="auto"/>
+            </w:tcBorders>
+            <w:vAlign w:val="center"/>
+          </w:tcPr>
+          <w:p>
+            <w:pPr>
+              <w:spacing w:after="0" w:line="240" w:lineRule="auto"/>
+              <w:rPr>
+                <w:rFonts w:ascii="Arial" w:eastAsia="Times New Roman" w:hAnsi="Arial" w:cs="Arial"/>
+                <w:color w:val="000000"/>
+                <w:kern w:val="0"/>
+                <w:lang w:eastAsia="en-IN"/>
+                <w14:ligatures w14:val="none"/>
+              </w:rPr>
+            </w:pPr>
+            <w:r>
+              <w:rPr>
+                <w:rFonts w:ascii="Arial" w:eastAsia="Times New Roman" w:hAnsi="Arial" w:cs="Arial"/>
+                <w:color w:val="000000"/>
+                <w:kern w:val="0"/>
+                <w:lang w:eastAsia="en-IN"/>
+                <w14:ligatures w14:val="none"/>
+              </w:rPr>
+              <w:t>Create Organisation Profile</w:t>
+            </w:r>
+          </w:p>
+        </w:tc>
+        <w:tc>
+          <w:tcPr>
+            <w:tcW w:w="2457" w:type="dxa"/>
+            <w:tcBorders>
+              <w:top w:val="nil"/>
+              <w:left w:val="nil"/>
+              <w:bottom w:val="single" w:sz="4" w:space="0" w:color="auto"/>
+              <w:right w:val="single" w:sz="4" w:space="0" w:color="auto"/>
+            </w:tcBorders>
+            <w:vAlign w:val="center"/>
+          </w:tcPr>
+          <w:p>
+            <w:pPr>
+              <w:spacing w:after="0" w:line="240" w:lineRule="auto"/>
+              <w:rPr>
+                <w:rFonts w:ascii="Arial" w:eastAsia="Times New Roman" w:hAnsi="Arial" w:cs="Arial"/>
+                <w:color w:val="000000"/>
+                <w:kern w:val="0"/>
+                <w:lang w:eastAsia="en-IN"/>
+                <w14:ligatures w14:val="none"/>
+              </w:rPr>
+            </w:pPr>
+            <w:r>
+              <w:rPr>
+                <w:rFonts w:ascii="Arial" w:eastAsia="Times New Roman" w:hAnsi="Arial" w:cs="Arial"/>
+                <w:color w:val="000000"/>
+                <w:kern w:val="0"/>
+                <w:lang w:eastAsia="en-IN"/>
+                <w14:ligatures w14:val="none"/>
+              </w:rPr>
+              <w:t>Vinay Kumar</w:t>
+            </w:r>
+          </w:p>
+        </w:tc>
+        <w:tc>
+          <w:tcPr>
+            <w:tcW w:w="3969" w:type="dxa"/>
+            <w:tcBorders>
+              <w:top w:val="nil"/>
+              <w:left w:val="nil"/>
+              <w:bottom w:val="single" w:sz="4" w:space="0" w:color="auto"/>
+              <w:right w:val="single" w:sz="4" w:space="0" w:color="auto"/>
+            </w:tcBorders>
+            <w:vAlign w:val="center"/>
+          </w:tcPr>
+          <w:p>
+            <w:pPr>
+              <w:spacing w:after="0" w:line="240" w:lineRule="auto"/>
+              <w:jc w:val="right"/>
+              <w:rPr>
+                <w:rFonts w:ascii="Arial" w:eastAsia="Times New Roman" w:hAnsi="Arial" w:cs="Arial"/>
+                <w:color w:val="000000"/>
+                <w:kern w:val="0"/>
+                <w:lang w:eastAsia="en-IN"/>
+                <w14:ligatures w14:val="none"/>
+              </w:rPr>
+            </w:pPr>
+            <w:r>
+              <w:rPr>
+                <w:rFonts w:ascii="Arial" w:eastAsia="Times New Roman" w:hAnsi="Arial" w:cs="Arial"/>
+                <w:color w:val="000000"/>
+                <w:kern w:val="0"/>
+                <w:lang w:eastAsia="en-IN"/>
+                <w14:ligatures w14:val="none"/>
+              </w:rPr>
+              <w:t>3</w:t>
+            </w:r>
+          </w:p>
+        </w:tc>
+        <w:tc>
+          <w:tcPr>
+            <w:tcW w:w="1961" w:type="dxa"/>
+            <w:tcBorders>
+              <w:top w:val="nil"/>
+              <w:left w:val="nil"/>
+              <w:bottom w:val="single" w:sz="4" w:space="0" w:color="auto"/>
+              <w:right w:val="single" w:sz="4" w:space="0" w:color="auto"/>
+            </w:tcBorders>
+            <w:vAlign w:val="center"/>
+          </w:tcPr>
+          <w:p>
+            <w:pPr>
+              <w:spacing w:after="0" w:line="240" w:lineRule="auto"/>
+              <w:rPr>
+                <w:rFonts w:ascii="Arial" w:eastAsia="Times New Roman" w:hAnsi="Arial" w:cs="Arial"/>
+                <w:color w:val="000000"/>
+                <w:kern w:val="0"/>
+                <w:lang w:eastAsia="en-IN"/>
+                <w14:ligatures w14:val="none"/>
+              </w:rPr>
+            </w:pPr>
+            <w:r>
+              <w:rPr>
+                <w:rFonts w:ascii="Arial" w:eastAsia="Times New Roman" w:hAnsi="Arial" w:cs="Arial"/>
+                <w:color w:val="000000"/>
+                <w:kern w:val="0"/>
+                <w:lang w:eastAsia="en-IN"/>
+                <w14:ligatures w14:val="none"/>
+              </w:rPr>
+              <w:t>Day 6</w:t>
+            </w:r>
+          </w:p>
+        </w:tc>
+      </w:tr>
+      <w:tr>
+        <w:trPr>
+          <w:trHeight w:val="458"/>
+        </w:trPr>
+        <w:tc>
+          <w:tcPr>
+            <w:tcW w:w="2925" w:type="dxa"/>
+            <w:tcBorders>
+              <w:top w:val="nil"/>
+              <w:left w:val="single" w:sz="4" w:space="0" w:color="auto"/>
+              <w:bottom w:val="single" w:sz="4" w:space="0" w:color="auto"/>
+              <w:right w:val="single" w:sz="4" w:space="0" w:color="auto"/>
+            </w:tcBorders>
+            <w:vAlign w:val="center"/>
+          </w:tcPr>
+          <w:p>
+            <w:pPr>
+              <w:spacing w:after="0" w:line="240" w:lineRule="auto"/>
+              <w:rPr>
+                <w:rFonts w:ascii="Arial" w:eastAsia="Times New Roman" w:hAnsi="Arial" w:cs="Arial"/>
+                <w:color w:val="000000"/>
+                <w:kern w:val="0"/>
+                <w:lang w:eastAsia="en-IN"/>
+                <w14:ligatures w14:val="none"/>
+              </w:rPr>
+            </w:pPr>
+            <w:r>
+              <w:rPr>
+                <w:rFonts w:ascii="Arial" w:eastAsia="Times New Roman" w:hAnsi="Arial" w:cs="Arial"/>
+                <w:color w:val="000000"/>
+                <w:kern w:val="0"/>
+                <w:lang w:eastAsia="en-IN"/>
+                <w14:ligatures w14:val="none"/>
+              </w:rPr>
+              <w:t xml:space="preserve">Create </w:t>
+            </w:r>
+            <w:r>
+              <w:rPr>
+                <w:rFonts w:ascii="Arial" w:eastAsia="Times New Roman" w:hAnsi="Arial" w:cs="Arial"/>
+                <w:color w:val="000000"/>
+                <w:kern w:val="0"/>
+                <w:lang w:eastAsia="en-IN"/>
+                <w14:ligatures w14:val="none"/>
+              </w:rPr>
+              <w:t>Servicenow Instance</w:t>
+            </w:r>
+          </w:p>
+        </w:tc>
+        <w:tc>
+          <w:tcPr>
+            <w:tcW w:w="2457" w:type="dxa"/>
+            <w:tcBorders>
+              <w:top w:val="nil"/>
+              <w:left w:val="nil"/>
+              <w:bottom w:val="single" w:sz="4" w:space="0" w:color="auto"/>
+              <w:right w:val="single" w:sz="4" w:space="0" w:color="auto"/>
+            </w:tcBorders>
+            <w:vAlign w:val="center"/>
+          </w:tcPr>
+          <w:p>
+            <w:pPr>
+              <w:spacing w:after="0" w:line="240" w:lineRule="auto"/>
+              <w:rPr>
+                <w:rFonts w:ascii="Arial" w:eastAsia="Times New Roman" w:hAnsi="Arial" w:cs="Arial"/>
+                <w:color w:val="000000"/>
+                <w:kern w:val="0"/>
+                <w:lang w:eastAsia="en-IN"/>
+                <w14:ligatures w14:val="none"/>
+              </w:rPr>
+            </w:pPr>
+            <w:r>
+              <w:rPr>
+                <w:rFonts w:ascii="Arial" w:eastAsia="Times New Roman" w:hAnsi="Arial" w:cs="Arial"/>
+                <w:color w:val="000000"/>
+                <w:kern w:val="0"/>
+                <w:lang w:eastAsia="en-IN"/>
+                <w14:ligatures w14:val="none"/>
+              </w:rPr>
+              <w:t>Vinay Kumar</w:t>
+            </w:r>
+          </w:p>
+        </w:tc>
+        <w:tc>
+          <w:tcPr>
+            <w:tcW w:w="3969" w:type="dxa"/>
+            <w:tcBorders>
+              <w:top w:val="nil"/>
+              <w:left w:val="nil"/>
+              <w:bottom w:val="single" w:sz="4" w:space="0" w:color="auto"/>
+              <w:right w:val="single" w:sz="4" w:space="0" w:color="auto"/>
+            </w:tcBorders>
+            <w:vAlign w:val="center"/>
+          </w:tcPr>
+          <w:p>
+            <w:pPr>
+              <w:spacing w:after="0" w:line="240" w:lineRule="auto"/>
+              <w:jc w:val="right"/>
+              <w:rPr>
+                <w:rFonts w:ascii="Arial" w:eastAsia="Times New Roman" w:hAnsi="Arial" w:cs="Arial"/>
+                <w:color w:val="000000"/>
+                <w:kern w:val="0"/>
+                <w:lang w:eastAsia="en-IN"/>
+                <w14:ligatures w14:val="none"/>
+              </w:rPr>
+            </w:pPr>
+            <w:r>
+              <w:rPr>
+                <w:rFonts w:ascii="Arial" w:eastAsia="Times New Roman" w:hAnsi="Arial" w:cs="Arial"/>
+                <w:color w:val="000000"/>
+                <w:kern w:val="0"/>
+                <w:lang w:eastAsia="en-IN"/>
+                <w14:ligatures w14:val="none"/>
+              </w:rPr>
+              <w:t>2</w:t>
+            </w:r>
+          </w:p>
+        </w:tc>
+        <w:tc>
+          <w:tcPr>
+            <w:tcW w:w="1961" w:type="dxa"/>
+            <w:tcBorders>
+              <w:top w:val="nil"/>
+              <w:left w:val="nil"/>
+              <w:bottom w:val="single" w:sz="4" w:space="0" w:color="auto"/>
+              <w:right w:val="single" w:sz="4" w:space="0" w:color="auto"/>
+            </w:tcBorders>
+            <w:vAlign w:val="center"/>
+          </w:tcPr>
+          <w:p>
+            <w:pPr>
+              <w:spacing w:after="0" w:line="240" w:lineRule="auto"/>
+              <w:rPr>
+                <w:rFonts w:ascii="Arial" w:eastAsia="Times New Roman" w:hAnsi="Arial" w:cs="Arial"/>
+                <w:color w:val="000000"/>
+                <w:kern w:val="0"/>
+                <w:lang w:eastAsia="en-IN"/>
+                <w14:ligatures w14:val="none"/>
+              </w:rPr>
+            </w:pPr>
+            <w:r>
+              <w:rPr>
+                <w:rFonts w:ascii="Arial" w:eastAsia="Times New Roman" w:hAnsi="Arial" w:cs="Arial"/>
+                <w:color w:val="000000"/>
+                <w:kern w:val="0"/>
+                <w:lang w:eastAsia="en-IN"/>
+                <w14:ligatures w14:val="none"/>
+              </w:rPr>
+              <w:t>Day 7</w:t>
+            </w:r>
+          </w:p>
+        </w:tc>
+      </w:tr>
+      <w:tr>
+        <w:trPr>
+          <w:trHeight w:val="458"/>
+        </w:trPr>
+        <w:tc>
+          <w:tcPr>
+            <w:tcW w:w="2925" w:type="dxa"/>
+            <w:tcBorders>
+              <w:top w:val="nil"/>
+              <w:left w:val="single" w:sz="4" w:space="0" w:color="auto"/>
+              <w:bottom w:val="single" w:sz="4" w:space="0" w:color="auto"/>
+              <w:right w:val="single" w:sz="4" w:space="0" w:color="auto"/>
+            </w:tcBorders>
+            <w:vAlign w:val="center"/>
+          </w:tcPr>
+          <w:p>
+            <w:pPr>
+              <w:spacing w:after="0" w:line="240" w:lineRule="auto"/>
+              <w:rPr>
+                <w:rFonts w:ascii="Arial" w:eastAsia="Times New Roman" w:hAnsi="Arial" w:cs="Arial"/>
+                <w:color w:val="000000"/>
+                <w:kern w:val="0"/>
+                <w:lang w:eastAsia="en-IN"/>
+                <w14:ligatures w14:val="none"/>
+              </w:rPr>
+            </w:pPr>
+            <w:r>
+              <w:rPr>
+                <w:rFonts w:ascii="Arial" w:eastAsia="Times New Roman" w:hAnsi="Arial" w:cs="Arial"/>
+                <w:color w:val="000000"/>
+                <w:kern w:val="0"/>
+                <w:lang w:eastAsia="en-IN"/>
+                <w14:ligatures w14:val="none"/>
+              </w:rPr>
+              <w:t>Create</w:t>
+            </w:r>
+            <w:r>
+              <w:rPr>
+                <w:rFonts w:ascii="Arial" w:eastAsia="Times New Roman" w:hAnsi="Arial" w:cs="Arial"/>
+                <w:color w:val="000000"/>
+                <w:kern w:val="0"/>
+                <w:lang w:eastAsia="en-IN"/>
+                <w14:ligatures w14:val="none"/>
+              </w:rPr>
+              <w:t xml:space="preserve"> Vulnerability remediation tasks to Servicenow</w:t>
+            </w:r>
+          </w:p>
+        </w:tc>
+        <w:tc>
+          <w:tcPr>
+            <w:tcW w:w="2457" w:type="dxa"/>
+            <w:tcBorders>
+              <w:top w:val="nil"/>
+              <w:left w:val="nil"/>
+              <w:bottom w:val="single" w:sz="4" w:space="0" w:color="auto"/>
+              <w:right w:val="single" w:sz="4" w:space="0" w:color="auto"/>
+            </w:tcBorders>
+            <w:vAlign w:val="center"/>
+          </w:tcPr>
+          <w:p>
+            <w:pPr>
+              <w:spacing w:after="0" w:line="240" w:lineRule="auto"/>
+              <w:rPr>
+                <w:rFonts w:ascii="Arial" w:eastAsia="Times New Roman" w:hAnsi="Arial" w:cs="Arial"/>
+                <w:color w:val="000000"/>
+                <w:kern w:val="0"/>
+                <w:lang w:eastAsia="en-IN"/>
+                <w14:ligatures w14:val="none"/>
+              </w:rPr>
+            </w:pPr>
+            <w:r>
+              <w:rPr>
+                <w:rFonts w:ascii="Arial" w:eastAsia="Times New Roman" w:hAnsi="Arial" w:cs="Arial"/>
+                <w:color w:val="000000"/>
+                <w:kern w:val="0"/>
+                <w:lang w:eastAsia="en-IN"/>
+                <w14:ligatures w14:val="none"/>
+              </w:rPr>
+              <w:t>Vinay Kumar</w:t>
+            </w:r>
+          </w:p>
+        </w:tc>
+        <w:tc>
+          <w:tcPr>
+            <w:tcW w:w="3969" w:type="dxa"/>
+            <w:tcBorders>
+              <w:top w:val="nil"/>
+              <w:left w:val="nil"/>
+              <w:bottom w:val="single" w:sz="4" w:space="0" w:color="auto"/>
+              <w:right w:val="single" w:sz="4" w:space="0" w:color="auto"/>
+            </w:tcBorders>
+            <w:vAlign w:val="center"/>
+          </w:tcPr>
+          <w:p>
+            <w:pPr>
+              <w:spacing w:after="0" w:line="240" w:lineRule="auto"/>
+              <w:jc w:val="right"/>
+              <w:rPr>
+                <w:rFonts w:ascii="Arial" w:eastAsia="Times New Roman" w:hAnsi="Arial" w:cs="Arial"/>
+                <w:color w:val="000000"/>
+                <w:kern w:val="0"/>
+                <w:lang w:eastAsia="en-IN"/>
+                <w14:ligatures w14:val="none"/>
+              </w:rPr>
+            </w:pPr>
+            <w:r>
+              <w:rPr>
+                <w:rFonts w:ascii="Arial" w:eastAsia="Times New Roman" w:hAnsi="Arial" w:cs="Arial"/>
+                <w:color w:val="000000"/>
+                <w:kern w:val="0"/>
+                <w:lang w:eastAsia="en-IN"/>
+                <w14:ligatures w14:val="none"/>
+              </w:rPr>
+              <w:t>2</w:t>
+            </w:r>
+          </w:p>
+        </w:tc>
+        <w:tc>
+          <w:tcPr>
+            <w:tcW w:w="1961" w:type="dxa"/>
+            <w:tcBorders>
+              <w:top w:val="nil"/>
+              <w:left w:val="nil"/>
+              <w:bottom w:val="single" w:sz="4" w:space="0" w:color="auto"/>
+              <w:right w:val="single" w:sz="4" w:space="0" w:color="auto"/>
+            </w:tcBorders>
+            <w:vAlign w:val="center"/>
+          </w:tcPr>
+          <w:p>
+            <w:pPr>
+              <w:spacing w:after="0" w:line="240" w:lineRule="auto"/>
+              <w:rPr>
+                <w:rFonts w:ascii="Arial" w:eastAsia="Times New Roman" w:hAnsi="Arial" w:cs="Arial"/>
+                <w:color w:val="000000"/>
+                <w:kern w:val="0"/>
+                <w:lang w:eastAsia="en-IN"/>
+                <w14:ligatures w14:val="none"/>
+              </w:rPr>
+            </w:pPr>
+            <w:r>
+              <w:rPr>
+                <w:rFonts w:ascii="Arial" w:eastAsia="Times New Roman" w:hAnsi="Arial" w:cs="Arial"/>
+                <w:color w:val="000000"/>
+                <w:kern w:val="0"/>
+                <w:lang w:eastAsia="en-IN"/>
+                <w14:ligatures w14:val="none"/>
+              </w:rPr>
+              <w:t>Day 8</w:t>
+            </w:r>
+          </w:p>
+        </w:tc>
+      </w:tr>
+      <w:tr>
+        <w:trPr>
+          <w:trHeight w:val="458"/>
+        </w:trPr>
+        <w:tc>
+          <w:tcPr>
+            <w:tcW w:w="2925" w:type="dxa"/>
+            <w:tcBorders>
+              <w:top w:val="nil"/>
+              <w:left w:val="single" w:sz="4" w:space="0" w:color="auto"/>
+              <w:bottom w:val="single" w:sz="4" w:space="0" w:color="auto"/>
+              <w:right w:val="single" w:sz="4" w:space="0" w:color="auto"/>
+            </w:tcBorders>
+            <w:vAlign w:val="center"/>
+          </w:tcPr>
+          <w:p>
+            <w:pPr>
+              <w:spacing w:after="0" w:line="240" w:lineRule="auto"/>
+              <w:rPr>
+                <w:rFonts w:ascii="Arial" w:eastAsia="Times New Roman" w:hAnsi="Arial" w:cs="Arial"/>
+                <w:color w:val="000000"/>
+                <w:kern w:val="0"/>
+                <w:lang w:eastAsia="en-IN"/>
+                <w14:ligatures w14:val="none"/>
+              </w:rPr>
+            </w:pPr>
+            <w:r>
+              <w:rPr>
+                <w:rFonts w:ascii="Arial" w:eastAsia="Times New Roman" w:hAnsi="Arial" w:cs="Arial"/>
+                <w:color w:val="000000"/>
+                <w:kern w:val="0"/>
+                <w:lang w:eastAsia="en-IN"/>
+                <w14:ligatures w14:val="none"/>
+              </w:rPr>
+              <w:lastRenderedPageBreak/>
+              <w:t>Create</w:t>
+            </w:r>
+            <w:r>
+              <w:rPr>
+                <w:rFonts w:ascii="Arial" w:eastAsia="Times New Roman" w:hAnsi="Arial" w:cs="Arial"/>
+                <w:color w:val="000000"/>
+                <w:kern w:val="0"/>
+                <w:lang w:eastAsia="en-IN"/>
+                <w14:ligatures w14:val="none"/>
+              </w:rPr>
+              <w:t xml:space="preserve"> Gap Analysis Report</w:t>
+            </w:r>
+          </w:p>
+        </w:tc>
+        <w:tc>
+          <w:tcPr>
+            <w:tcW w:w="2457" w:type="dxa"/>
+            <w:tcBorders>
+              <w:top w:val="nil"/>
+              <w:left w:val="nil"/>
+              <w:bottom w:val="single" w:sz="4" w:space="0" w:color="auto"/>
+              <w:right w:val="single" w:sz="4" w:space="0" w:color="auto"/>
+            </w:tcBorders>
+            <w:vAlign w:val="center"/>
+          </w:tcPr>
+          <w:p>
+            <w:pPr>
+              <w:spacing w:after="0" w:line="240" w:lineRule="auto"/>
+              <w:rPr>
+                <w:rFonts w:ascii="Arial" w:eastAsia="Times New Roman" w:hAnsi="Arial" w:cs="Arial"/>
+                <w:color w:val="000000"/>
+                <w:kern w:val="0"/>
+                <w:lang w:eastAsia="en-IN"/>
+                <w14:ligatures w14:val="none"/>
+              </w:rPr>
+            </w:pPr>
+          </w:p>
+        </w:tc>
+        <w:tc>
+          <w:tcPr>
+            <w:tcW w:w="3969" w:type="dxa"/>
+            <w:tcBorders>
+              <w:top w:val="nil"/>
+              <w:left w:val="nil"/>
+              <w:bottom w:val="single" w:sz="4" w:space="0" w:color="auto"/>
+              <w:right w:val="single" w:sz="4" w:space="0" w:color="auto"/>
+            </w:tcBorders>
+            <w:vAlign w:val="center"/>
+          </w:tcPr>
+          <w:p>
+            <w:pPr>
+              <w:spacing w:after="0" w:line="240" w:lineRule="auto"/>
+              <w:jc w:val="right"/>
+              <w:rPr>
+                <w:rFonts w:ascii="Arial" w:eastAsia="Times New Roman" w:hAnsi="Arial" w:cs="Arial"/>
+                <w:color w:val="000000"/>
+                <w:kern w:val="0"/>
+                <w:lang w:eastAsia="en-IN"/>
+                <w14:ligatures w14:val="none"/>
+              </w:rPr>
+            </w:pPr>
+            <w:r>
+              <w:rPr>
+                <w:rFonts w:ascii="Arial" w:eastAsia="Times New Roman" w:hAnsi="Arial" w:cs="Arial"/>
+                <w:color w:val="000000"/>
+                <w:kern w:val="0"/>
+                <w:lang w:eastAsia="en-IN"/>
+                <w14:ligatures w14:val="none"/>
+              </w:rPr>
+              <w:t>3</w:t>
+            </w:r>
+          </w:p>
+        </w:tc>
+        <w:tc>
+          <w:tcPr>
+            <w:tcW w:w="1961" w:type="dxa"/>
+            <w:tcBorders>
+              <w:top w:val="nil"/>
+              <w:left w:val="nil"/>
+              <w:bottom w:val="single" w:sz="4" w:space="0" w:color="auto"/>
+              <w:right w:val="single" w:sz="4" w:space="0" w:color="auto"/>
+            </w:tcBorders>
+            <w:vAlign w:val="center"/>
+          </w:tcPr>
+          <w:p>
+            <w:pPr>
+              <w:spacing w:after="0" w:line="240" w:lineRule="auto"/>
+              <w:rPr>
+                <w:rFonts w:ascii="Arial" w:eastAsia="Times New Roman" w:hAnsi="Arial" w:cs="Arial"/>
+                <w:color w:val="000000"/>
+                <w:kern w:val="0"/>
+                <w:lang w:eastAsia="en-IN"/>
+                <w14:ligatures w14:val="none"/>
+              </w:rPr>
+            </w:pPr>
+            <w:r>
+              <w:rPr>
+                <w:rFonts w:ascii="Arial" w:eastAsia="Times New Roman" w:hAnsi="Arial" w:cs="Arial"/>
+                <w:color w:val="000000"/>
+                <w:kern w:val="0"/>
+                <w:lang w:eastAsia="en-IN"/>
+                <w14:ligatures w14:val="none"/>
+              </w:rPr>
+              <w:t>Day 9</w:t>
+            </w:r>
+          </w:p>
+        </w:tc>
+      </w:tr>
+      <w:tr>
+        <w:trPr>
+          <w:trHeight w:val="458"/>
+        </w:trPr>
+        <w:tc>
+          <w:tcPr>
+            <w:tcW w:w="2925" w:type="dxa"/>
+            <w:tcBorders>
+              <w:top w:val="nil"/>
+              <w:left w:val="single" w:sz="4" w:space="0" w:color="auto"/>
+              <w:bottom w:val="single" w:sz="4" w:space="0" w:color="auto"/>
+              <w:right w:val="single" w:sz="4" w:space="0" w:color="auto"/>
+            </w:tcBorders>
+            <w:vAlign w:val="center"/>
+          </w:tcPr>
+          <w:p>
+            <w:pPr>
+              <w:spacing w:after="0" w:line="240" w:lineRule="auto"/>
+              <w:rPr>
+                <w:rFonts w:ascii="Arial" w:eastAsia="Times New Roman" w:hAnsi="Arial" w:cs="Arial"/>
+                <w:color w:val="000000"/>
+                <w:kern w:val="0"/>
+                <w:lang w:eastAsia="en-IN"/>
+                <w14:ligatures w14:val="none"/>
+              </w:rPr>
+            </w:pPr>
+            <w:r>
+              <w:rPr>
+                <w:rFonts w:ascii="Arial" w:eastAsia="Times New Roman" w:hAnsi="Arial" w:cs="Arial"/>
+                <w:color w:val="000000"/>
+                <w:kern w:val="0"/>
+                <w:lang w:eastAsia="en-IN"/>
+                <w14:ligatures w14:val="none"/>
+              </w:rPr>
+              <w:t>Create</w:t>
+            </w:r>
+            <w:r>
+              <w:rPr>
+                <w:rFonts w:ascii="Arial" w:eastAsia="Times New Roman" w:hAnsi="Arial" w:cs="Arial"/>
+                <w:color w:val="000000"/>
+                <w:kern w:val="0"/>
+                <w:lang w:eastAsia="en-IN"/>
+                <w14:ligatures w14:val="none"/>
+              </w:rPr>
+              <w:t xml:space="preserve"> Risk Register</w:t>
+            </w:r>
+          </w:p>
+        </w:tc>
+        <w:tc>
+          <w:tcPr>
+            <w:tcW w:w="2457" w:type="dxa"/>
+            <w:tcBorders>
+              <w:top w:val="nil"/>
+              <w:left w:val="nil"/>
+              <w:bottom w:val="single" w:sz="4" w:space="0" w:color="auto"/>
+              <w:right w:val="single" w:sz="4" w:space="0" w:color="auto"/>
+            </w:tcBorders>
+            <w:vAlign w:val="center"/>
+          </w:tcPr>
+          <w:p>
+            <w:pPr>
+              <w:spacing w:after="0" w:line="240" w:lineRule="auto"/>
+              <w:rPr>
+                <w:rFonts w:ascii="Arial" w:eastAsia="Times New Roman" w:hAnsi="Arial" w:cs="Arial"/>
+                <w:color w:val="000000"/>
+                <w:kern w:val="0"/>
+                <w:lang w:eastAsia="en-IN"/>
+                <w14:ligatures w14:val="none"/>
+              </w:rPr>
+            </w:pPr>
+          </w:p>
+        </w:tc>
+        <w:tc>
+          <w:tcPr>
+            <w:tcW w:w="3969" w:type="dxa"/>
+            <w:tcBorders>
+              <w:top w:val="nil"/>
+              <w:left w:val="nil"/>
+              <w:bottom w:val="single" w:sz="4" w:space="0" w:color="auto"/>
+              <w:right w:val="single" w:sz="4" w:space="0" w:color="auto"/>
+            </w:tcBorders>
+            <w:vAlign w:val="center"/>
+          </w:tcPr>
+          <w:p>
+            <w:pPr>
+              <w:spacing w:after="0" w:line="240" w:lineRule="auto"/>
+              <w:jc w:val="right"/>
+              <w:rPr>
+                <w:rFonts w:ascii="Arial" w:eastAsia="Times New Roman" w:hAnsi="Arial" w:cs="Arial"/>
+                <w:color w:val="000000"/>
+                <w:kern w:val="0"/>
+                <w:lang w:eastAsia="en-IN"/>
+                <w14:ligatures w14:val="none"/>
+              </w:rPr>
+            </w:pPr>
+            <w:r>
+              <w:rPr>
+                <w:rFonts w:ascii="Arial" w:eastAsia="Times New Roman" w:hAnsi="Arial" w:cs="Arial"/>
+                <w:color w:val="000000"/>
+                <w:kern w:val="0"/>
+                <w:lang w:eastAsia="en-IN"/>
+                <w14:ligatures w14:val="none"/>
+              </w:rPr>
+              <w:t>3</w:t>
+            </w:r>
+          </w:p>
+        </w:tc>
+        <w:tc>
+          <w:tcPr>
+            <w:tcW w:w="1961" w:type="dxa"/>
+            <w:tcBorders>
+              <w:top w:val="nil"/>
+              <w:left w:val="nil"/>
+              <w:bottom w:val="single" w:sz="4" w:space="0" w:color="auto"/>
+              <w:right w:val="single" w:sz="4" w:space="0" w:color="auto"/>
+            </w:tcBorders>
+            <w:vAlign w:val="center"/>
+          </w:tcPr>
+          <w:p>
+            <w:pPr>
+              <w:spacing w:after="0" w:line="240" w:lineRule="auto"/>
+              <w:rPr>
+                <w:rFonts w:ascii="Arial" w:eastAsia="Times New Roman" w:hAnsi="Arial" w:cs="Arial"/>
+                <w:color w:val="000000"/>
+                <w:kern w:val="0"/>
+                <w:lang w:eastAsia="en-IN"/>
+                <w14:ligatures w14:val="none"/>
+              </w:rPr>
+            </w:pPr>
+            <w:r>
+              <w:rPr>
+                <w:rFonts w:ascii="Arial" w:eastAsia="Times New Roman" w:hAnsi="Arial" w:cs="Arial"/>
+                <w:color w:val="000000"/>
+                <w:kern w:val="0"/>
+                <w:lang w:eastAsia="en-IN"/>
+                <w14:ligatures w14:val="none"/>
+              </w:rPr>
+              <w:t>Day 9</w:t>
+            </w:r>
+          </w:p>
+        </w:tc>
+      </w:tr>
+      <w:tr>
+        <w:trPr>
+          <w:trHeight w:val="458"/>
+        </w:trPr>
+        <w:tc>
+          <w:tcPr>
+            <w:tcW w:w="2925" w:type="dxa"/>
+            <w:tcBorders>
+              <w:top w:val="nil"/>
+              <w:left w:val="single" w:sz="4" w:space="0" w:color="auto"/>
+              <w:bottom w:val="single" w:sz="4" w:space="0" w:color="auto"/>
+              <w:right w:val="single" w:sz="4" w:space="0" w:color="auto"/>
+            </w:tcBorders>
+            <w:vAlign w:val="center"/>
+          </w:tcPr>
+          <w:p>
+            <w:pPr>
+              <w:spacing w:after="0" w:line="240" w:lineRule="auto"/>
+              <w:rPr>
+                <w:rFonts w:ascii="Arial" w:eastAsia="Times New Roman" w:hAnsi="Arial" w:cs="Arial"/>
+                <w:color w:val="000000"/>
+                <w:kern w:val="0"/>
+                <w:lang w:eastAsia="en-IN"/>
+                <w14:ligatures w14:val="none"/>
+              </w:rPr>
+            </w:pPr>
+            <w:r>
+              <w:rPr>
+                <w:rFonts w:ascii="Arial" w:eastAsia="Times New Roman" w:hAnsi="Arial" w:cs="Arial"/>
+                <w:color w:val="000000"/>
+                <w:kern w:val="0"/>
+                <w:lang w:eastAsia="en-IN"/>
+                <w14:ligatures w14:val="none"/>
+              </w:rPr>
+              <w:t>Create Threat Report</w:t>
+            </w:r>
+          </w:p>
+        </w:tc>
+        <w:tc>
+          <w:tcPr>
+            <w:tcW w:w="2457" w:type="dxa"/>
+            <w:tcBorders>
+              <w:top w:val="nil"/>
+              <w:left w:val="nil"/>
+              <w:bottom w:val="single" w:sz="4" w:space="0" w:color="auto"/>
+              <w:right w:val="single" w:sz="4" w:space="0" w:color="auto"/>
+            </w:tcBorders>
+            <w:vAlign w:val="center"/>
+          </w:tcPr>
+          <w:p>
+            <w:pPr>
+              <w:spacing w:after="0" w:line="240" w:lineRule="auto"/>
+              <w:rPr>
+                <w:rFonts w:ascii="Arial" w:eastAsia="Times New Roman" w:hAnsi="Arial" w:cs="Arial"/>
+                <w:color w:val="000000"/>
+                <w:kern w:val="0"/>
+                <w:lang w:eastAsia="en-IN"/>
+                <w14:ligatures w14:val="none"/>
+              </w:rPr>
+            </w:pPr>
+            <w:r>
+              <w:rPr>
+                <w:rFonts w:ascii="Arial" w:eastAsia="Times New Roman" w:hAnsi="Arial" w:cs="Arial"/>
+                <w:color w:val="000000"/>
+                <w:kern w:val="0"/>
+                <w:lang w:eastAsia="en-IN"/>
+                <w14:ligatures w14:val="none"/>
+              </w:rPr>
+              <w:t>Kedar Pavaskar</w:t>
+            </w:r>
+          </w:p>
+        </w:tc>
+        <w:tc>
+          <w:tcPr>
+            <w:tcW w:w="3969" w:type="dxa"/>
+            <w:tcBorders>
+              <w:top w:val="nil"/>
+              <w:left w:val="nil"/>
+              <w:bottom w:val="single" w:sz="4" w:space="0" w:color="auto"/>
+              <w:right w:val="single" w:sz="4" w:space="0" w:color="auto"/>
+            </w:tcBorders>
+            <w:vAlign w:val="center"/>
+          </w:tcPr>
+          <w:p>
+            <w:pPr>
+              <w:spacing w:after="0" w:line="240" w:lineRule="auto"/>
+              <w:jc w:val="right"/>
+              <w:rPr>
+                <w:rFonts w:ascii="Arial" w:eastAsia="Times New Roman" w:hAnsi="Arial" w:cs="Arial"/>
+                <w:color w:val="000000"/>
+                <w:kern w:val="0"/>
+                <w:lang w:eastAsia="en-IN"/>
+                <w14:ligatures w14:val="none"/>
+              </w:rPr>
+            </w:pPr>
+            <w:r>
+              <w:rPr>
+                <w:rFonts w:ascii="Arial" w:eastAsia="Times New Roman" w:hAnsi="Arial" w:cs="Arial"/>
+                <w:color w:val="000000"/>
+                <w:kern w:val="0"/>
+                <w:lang w:eastAsia="en-IN"/>
+                <w14:ligatures w14:val="none"/>
+              </w:rPr>
+              <w:t>3</w:t>
+            </w:r>
+          </w:p>
+        </w:tc>
+        <w:tc>
+          <w:tcPr>
+            <w:tcW w:w="1961" w:type="dxa"/>
+            <w:tcBorders>
+              <w:top w:val="nil"/>
+              <w:left w:val="nil"/>
+              <w:bottom w:val="single" w:sz="4" w:space="0" w:color="auto"/>
+              <w:right w:val="single" w:sz="4" w:space="0" w:color="auto"/>
+            </w:tcBorders>
+            <w:vAlign w:val="center"/>
+          </w:tcPr>
+          <w:p>
+            <w:pPr>
+              <w:spacing w:after="0" w:line="240" w:lineRule="auto"/>
+              <w:rPr>
+                <w:rFonts w:ascii="Arial" w:eastAsia="Times New Roman" w:hAnsi="Arial" w:cs="Arial"/>
+                <w:color w:val="000000"/>
+                <w:kern w:val="0"/>
+                <w:lang w:eastAsia="en-IN"/>
+                <w14:ligatures w14:val="none"/>
+              </w:rPr>
+            </w:pPr>
+            <w:r>
+              <w:rPr>
+                <w:rFonts w:ascii="Arial" w:eastAsia="Times New Roman" w:hAnsi="Arial" w:cs="Arial"/>
+                <w:color w:val="000000"/>
+                <w:kern w:val="0"/>
+                <w:lang w:eastAsia="en-IN"/>
+                <w14:ligatures w14:val="none"/>
+              </w:rPr>
+              <w:t>Day 7</w:t>
             </w:r>
           </w:p>
         </w:tc>
@@ -2727,1260 +4995,6 @@
               </w:rPr>
             </w:pPr>
           </w:p>
-        </w:tc>
-        <w:tc>
-          <w:tcPr>
-            <w:tcW w:w="2457" w:type="dxa"/>
-            <w:tcBorders>
-              <w:top w:val="nil"/>
-              <w:left w:val="nil"/>
-              <w:bottom w:val="nil"/>
-              <w:right w:val="nil"/>
-            </w:tcBorders>
-            <w:noWrap/>
-            <w:vAlign w:val="bottom"/>
-            <w:hideMark/>
-          </w:tcPr>
-          <w:p>
-            <w:pPr>
-              <w:spacing w:after="0" w:line="240" w:lineRule="auto"/>
-              <w:rPr>
-                <w:rFonts w:ascii="Times New Roman" w:eastAsia="Times New Roman" w:hAnsi="Times New Roman" w:cs="Times New Roman"/>
-                <w:kern w:val="0"/>
-                <w:sz w:val="20"/>
-                <w:szCs w:val="20"/>
-                <w:lang w:eastAsia="en-IN"/>
-                <w14:ligatures w14:val="none"/>
-              </w:rPr>
-            </w:pPr>
-          </w:p>
-        </w:tc>
-        <w:tc>
-          <w:tcPr>
-            <w:tcW w:w="3969" w:type="dxa"/>
-            <w:tcBorders>
-              <w:top w:val="nil"/>
-              <w:left w:val="nil"/>
-              <w:bottom w:val="nil"/>
-              <w:right w:val="nil"/>
-            </w:tcBorders>
-            <w:noWrap/>
-            <w:vAlign w:val="bottom"/>
-            <w:hideMark/>
-          </w:tcPr>
-          <w:p>
-            <w:pPr>
-              <w:spacing w:after="0" w:line="240" w:lineRule="auto"/>
-              <w:rPr>
-                <w:rFonts w:ascii="Times New Roman" w:eastAsia="Times New Roman" w:hAnsi="Times New Roman" w:cs="Times New Roman"/>
-                <w:kern w:val="0"/>
-                <w:sz w:val="20"/>
-                <w:szCs w:val="20"/>
-                <w:lang w:eastAsia="en-IN"/>
-                <w14:ligatures w14:val="none"/>
-              </w:rPr>
-            </w:pPr>
-          </w:p>
-        </w:tc>
-        <w:tc>
-          <w:tcPr>
-            <w:tcW w:w="1961" w:type="dxa"/>
-            <w:tcBorders>
-              <w:top w:val="nil"/>
-              <w:left w:val="nil"/>
-              <w:bottom w:val="nil"/>
-              <w:right w:val="nil"/>
-            </w:tcBorders>
-            <w:noWrap/>
-            <w:vAlign w:val="bottom"/>
-            <w:hideMark/>
-          </w:tcPr>
-          <w:p>
-            <w:pPr>
-              <w:spacing w:after="0" w:line="240" w:lineRule="auto"/>
-              <w:rPr>
-                <w:rFonts w:ascii="Times New Roman" w:eastAsia="Times New Roman" w:hAnsi="Times New Roman" w:cs="Times New Roman"/>
-                <w:kern w:val="0"/>
-                <w:sz w:val="20"/>
-                <w:szCs w:val="20"/>
-                <w:lang w:eastAsia="en-IN"/>
-                <w14:ligatures w14:val="none"/>
-              </w:rPr>
-            </w:pPr>
-          </w:p>
-        </w:tc>
-      </w:tr>
-      <w:tr>
-        <w:trPr>
-          <w:trHeight w:val="300"/>
-        </w:trPr>
-        <w:tc>
-          <w:tcPr>
-            <w:tcW w:w="11312" w:type="dxa"/>
-            <w:gridSpan w:val="4"/>
-            <w:tcBorders>
-              <w:top w:val="single" w:sz="4" w:space="0" w:color="auto"/>
-              <w:left w:val="single" w:sz="4" w:space="0" w:color="auto"/>
-              <w:bottom w:val="single" w:sz="4" w:space="0" w:color="auto"/>
-              <w:right w:val="single" w:sz="4" w:space="0" w:color="auto"/>
-            </w:tcBorders>
-            <w:noWrap/>
-            <w:vAlign w:val="center"/>
-            <w:hideMark/>
-          </w:tcPr>
-          <w:p>
-            <w:pPr>
-              <w:spacing w:after="0" w:line="240" w:lineRule="auto"/>
-              <w:jc w:val="center"/>
-              <w:rPr>
-                <w:rFonts w:ascii="Calibri" w:eastAsia="Times New Roman" w:hAnsi="Calibri" w:cs="Calibri"/>
-                <w:color w:val="000000"/>
-                <w:kern w:val="0"/>
-                <w:sz w:val="28"/>
-                <w:szCs w:val="28"/>
-                <w:lang w:eastAsia="en-IN"/>
-                <w14:ligatures w14:val="none"/>
-              </w:rPr>
-            </w:pPr>
-            <w:r>
-              <w:rPr>
-                <w:rFonts w:ascii="Calibri" w:eastAsia="Times New Roman" w:hAnsi="Calibri" w:cs="Calibri"/>
-                <w:color w:val="000000"/>
-                <w:kern w:val="0"/>
-                <w:sz w:val="28"/>
-                <w:szCs w:val="28"/>
-                <w:lang w:eastAsia="en-IN"/>
-                <w14:ligatures w14:val="none"/>
-              </w:rPr>
-              <w:t>In Review</w:t>
-            </w:r>
-          </w:p>
-        </w:tc>
-      </w:tr>
-      <w:tr>
-        <w:trPr>
-          <w:trHeight w:val="300"/>
-        </w:trPr>
-        <w:tc>
-          <w:tcPr>
-            <w:tcW w:w="2925" w:type="dxa"/>
-            <w:tcBorders>
-              <w:top w:val="nil"/>
-              <w:left w:val="single" w:sz="4" w:space="0" w:color="auto"/>
-              <w:bottom w:val="single" w:sz="4" w:space="0" w:color="auto"/>
-              <w:right w:val="single" w:sz="4" w:space="0" w:color="auto"/>
-            </w:tcBorders>
-            <w:shd w:val="clear" w:color="000000" w:fill="1F4E79"/>
-            <w:vAlign w:val="center"/>
-            <w:hideMark/>
-          </w:tcPr>
-          <w:p>
-            <w:pPr>
-              <w:spacing w:after="0" w:line="240" w:lineRule="auto"/>
-              <w:rPr>
-                <w:rFonts w:ascii="Arial" w:eastAsia="Times New Roman" w:hAnsi="Arial" w:cs="Arial"/>
-                <w:b/>
-                <w:bCs/>
-                <w:color w:val="FFFFFF"/>
-                <w:kern w:val="0"/>
-                <w:lang w:eastAsia="en-IN"/>
-                <w14:ligatures w14:val="none"/>
-              </w:rPr>
-            </w:pPr>
-            <w:r>
-              <w:rPr>
-                <w:rFonts w:ascii="Arial" w:eastAsia="Times New Roman" w:hAnsi="Arial" w:cs="Arial"/>
-                <w:b/>
-                <w:bCs/>
-                <w:color w:val="FFFFFF"/>
-                <w:kern w:val="0"/>
-                <w:lang w:eastAsia="en-IN"/>
-                <w14:ligatures w14:val="none"/>
-              </w:rPr>
-              <w:t>Task</w:t>
-            </w:r>
-          </w:p>
-        </w:tc>
-        <w:tc>
-          <w:tcPr>
-            <w:tcW w:w="2457" w:type="dxa"/>
-            <w:tcBorders>
-              <w:top w:val="nil"/>
-              <w:left w:val="nil"/>
-              <w:bottom w:val="single" w:sz="4" w:space="0" w:color="auto"/>
-              <w:right w:val="single" w:sz="4" w:space="0" w:color="auto"/>
-            </w:tcBorders>
-            <w:shd w:val="clear" w:color="000000" w:fill="1F4E79"/>
-            <w:vAlign w:val="center"/>
-            <w:hideMark/>
-          </w:tcPr>
-          <w:p>
-            <w:pPr>
-              <w:spacing w:after="0" w:line="240" w:lineRule="auto"/>
-              <w:rPr>
-                <w:rFonts w:ascii="Arial" w:eastAsia="Times New Roman" w:hAnsi="Arial" w:cs="Arial"/>
-                <w:b/>
-                <w:bCs/>
-                <w:color w:val="FFFFFF"/>
-                <w:kern w:val="0"/>
-                <w:lang w:eastAsia="en-IN"/>
-                <w14:ligatures w14:val="none"/>
-              </w:rPr>
-            </w:pPr>
-            <w:r>
-              <w:rPr>
-                <w:rFonts w:ascii="Arial" w:eastAsia="Times New Roman" w:hAnsi="Arial" w:cs="Arial"/>
-                <w:b/>
-                <w:bCs/>
-                <w:color w:val="FFFFFF"/>
-                <w:kern w:val="0"/>
-                <w:lang w:eastAsia="en-IN"/>
-                <w14:ligatures w14:val="none"/>
-              </w:rPr>
-              <w:t>Owner</w:t>
-            </w:r>
-          </w:p>
-        </w:tc>
-        <w:tc>
-          <w:tcPr>
-            <w:tcW w:w="3969" w:type="dxa"/>
-            <w:tcBorders>
-              <w:top w:val="nil"/>
-              <w:left w:val="nil"/>
-              <w:bottom w:val="single" w:sz="4" w:space="0" w:color="auto"/>
-              <w:right w:val="single" w:sz="4" w:space="0" w:color="auto"/>
-            </w:tcBorders>
-            <w:shd w:val="clear" w:color="000000" w:fill="1F4E79"/>
-            <w:vAlign w:val="center"/>
-            <w:hideMark/>
-          </w:tcPr>
-          <w:p>
-            <w:pPr>
-              <w:spacing w:after="0" w:line="240" w:lineRule="auto"/>
-              <w:rPr>
-                <w:rFonts w:ascii="Arial" w:eastAsia="Times New Roman" w:hAnsi="Arial" w:cs="Arial"/>
-                <w:b/>
-                <w:bCs/>
-                <w:color w:val="FFFFFF"/>
-                <w:kern w:val="0"/>
-                <w:lang w:eastAsia="en-IN"/>
-                <w14:ligatures w14:val="none"/>
-              </w:rPr>
-            </w:pPr>
-            <w:r>
-              <w:rPr>
-                <w:rFonts w:ascii="Arial" w:eastAsia="Times New Roman" w:hAnsi="Arial" w:cs="Arial"/>
-                <w:b/>
-                <w:bCs/>
-                <w:color w:val="FFFFFF"/>
-                <w:kern w:val="0"/>
-                <w:lang w:eastAsia="en-IN"/>
-                <w14:ligatures w14:val="none"/>
-              </w:rPr>
-              <w:t>Points</w:t>
-            </w:r>
-          </w:p>
-        </w:tc>
-        <w:tc>
-          <w:tcPr>
-            <w:tcW w:w="1961" w:type="dxa"/>
-            <w:tcBorders>
-              <w:top w:val="nil"/>
-              <w:left w:val="nil"/>
-              <w:bottom w:val="single" w:sz="4" w:space="0" w:color="auto"/>
-              <w:right w:val="single" w:sz="4" w:space="0" w:color="auto"/>
-            </w:tcBorders>
-            <w:shd w:val="clear" w:color="000000" w:fill="1F4E79"/>
-            <w:vAlign w:val="center"/>
-            <w:hideMark/>
-          </w:tcPr>
-          <w:p>
-            <w:pPr>
-              <w:spacing w:after="0" w:line="240" w:lineRule="auto"/>
-              <w:rPr>
-                <w:rFonts w:ascii="Arial" w:eastAsia="Times New Roman" w:hAnsi="Arial" w:cs="Arial"/>
-                <w:b/>
-                <w:bCs/>
-                <w:color w:val="FFFFFF"/>
-                <w:kern w:val="0"/>
-                <w:lang w:eastAsia="en-IN"/>
-                <w14:ligatures w14:val="none"/>
-              </w:rPr>
-            </w:pPr>
-            <w:r>
-              <w:rPr>
-                <w:rFonts w:ascii="Arial" w:eastAsia="Times New Roman" w:hAnsi="Arial" w:cs="Arial"/>
-                <w:b/>
-                <w:bCs/>
-                <w:color w:val="FFFFFF"/>
-                <w:kern w:val="0"/>
-                <w:lang w:eastAsia="en-IN"/>
-                <w14:ligatures w14:val="none"/>
-              </w:rPr>
-              <w:t>Reviewer</w:t>
-            </w:r>
-          </w:p>
-        </w:tc>
-      </w:tr>
-      <w:tr>
-        <w:trPr>
-          <w:trHeight w:val="210"/>
-        </w:trPr>
-        <w:tc>
-          <w:tcPr>
-            <w:tcW w:w="2925" w:type="dxa"/>
-            <w:tcBorders>
-              <w:top w:val="nil"/>
-              <w:left w:val="single" w:sz="4" w:space="0" w:color="auto"/>
-              <w:bottom w:val="single" w:sz="4" w:space="0" w:color="auto"/>
-              <w:right w:val="single" w:sz="4" w:space="0" w:color="auto"/>
-            </w:tcBorders>
-            <w:vAlign w:val="center"/>
-            <w:hideMark/>
-          </w:tcPr>
-          <w:p>
-            <w:pPr>
-              <w:spacing w:after="0" w:line="240" w:lineRule="auto"/>
-              <w:rPr>
-                <w:rFonts w:ascii="Arial" w:eastAsia="Times New Roman" w:hAnsi="Arial" w:cs="Arial"/>
-                <w:color w:val="000000"/>
-                <w:kern w:val="0"/>
-                <w:lang w:eastAsia="en-IN"/>
-                <w14:ligatures w14:val="none"/>
-              </w:rPr>
-            </w:pPr>
-            <w:proofErr w:type="spellStart"/>
-            <w:r>
-              <w:rPr>
-                <w:rFonts w:ascii="Arial" w:eastAsia="Times New Roman" w:hAnsi="Arial" w:cs="Arial"/>
-                <w:color w:val="000000"/>
-                <w:kern w:val="0"/>
-                <w:lang w:eastAsia="en-IN"/>
-                <w14:ligatures w14:val="none"/>
-              </w:rPr>
-              <w:t>Github</w:t>
-            </w:r>
-            <w:proofErr w:type="spellEnd"/>
-            <w:r>
-              <w:rPr>
-                <w:rFonts w:ascii="Arial" w:eastAsia="Times New Roman" w:hAnsi="Arial" w:cs="Arial"/>
-                <w:color w:val="000000"/>
-                <w:kern w:val="0"/>
-                <w:lang w:eastAsia="en-IN"/>
-                <w14:ligatures w14:val="none"/>
-              </w:rPr>
-              <w:t xml:space="preserve"> Readme</w:t>
-            </w:r>
-          </w:p>
-        </w:tc>
-        <w:tc>
-          <w:tcPr>
-            <w:tcW w:w="2457" w:type="dxa"/>
-            <w:tcBorders>
-              <w:top w:val="nil"/>
-              <w:left w:val="nil"/>
-              <w:bottom w:val="single" w:sz="4" w:space="0" w:color="auto"/>
-              <w:right w:val="single" w:sz="4" w:space="0" w:color="auto"/>
-            </w:tcBorders>
-            <w:vAlign w:val="center"/>
-            <w:hideMark/>
-          </w:tcPr>
-          <w:p>
-            <w:pPr>
-              <w:spacing w:after="0" w:line="240" w:lineRule="auto"/>
-              <w:rPr>
-                <w:rFonts w:ascii="Arial" w:eastAsia="Times New Roman" w:hAnsi="Arial" w:cs="Arial"/>
-                <w:color w:val="000000"/>
-                <w:kern w:val="0"/>
-                <w:lang w:eastAsia="en-IN"/>
-                <w14:ligatures w14:val="none"/>
-              </w:rPr>
-            </w:pPr>
-            <w:r>
-              <w:rPr>
-                <w:rFonts w:ascii="Arial" w:eastAsia="Times New Roman" w:hAnsi="Arial" w:cs="Arial"/>
-                <w:color w:val="000000"/>
-                <w:kern w:val="0"/>
-                <w:lang w:eastAsia="en-IN"/>
-                <w14:ligatures w14:val="none"/>
-              </w:rPr>
-              <w:t>All</w:t>
-            </w:r>
-          </w:p>
-        </w:tc>
-        <w:tc>
-          <w:tcPr>
-            <w:tcW w:w="3969" w:type="dxa"/>
-            <w:tcBorders>
-              <w:top w:val="nil"/>
-              <w:left w:val="nil"/>
-              <w:bottom w:val="single" w:sz="4" w:space="0" w:color="auto"/>
-              <w:right w:val="single" w:sz="4" w:space="0" w:color="auto"/>
-            </w:tcBorders>
-            <w:vAlign w:val="center"/>
-            <w:hideMark/>
-          </w:tcPr>
-          <w:p>
-            <w:pPr>
-              <w:spacing w:after="0" w:line="240" w:lineRule="auto"/>
-              <w:rPr>
-                <w:rFonts w:ascii="Arial" w:eastAsia="Times New Roman" w:hAnsi="Arial" w:cs="Arial"/>
-                <w:color w:val="000000"/>
-                <w:kern w:val="0"/>
-                <w:lang w:eastAsia="en-IN"/>
-                <w14:ligatures w14:val="none"/>
-              </w:rPr>
-            </w:pPr>
-            <w:r>
-              <w:rPr>
-                <w:rFonts w:ascii="Arial" w:eastAsia="Times New Roman" w:hAnsi="Arial" w:cs="Arial"/>
-                <w:color w:val="000000"/>
-                <w:kern w:val="0"/>
-                <w:lang w:eastAsia="en-IN"/>
-                <w14:ligatures w14:val="none"/>
-              </w:rPr>
-              <w:t>2</w:t>
-            </w:r>
-          </w:p>
-        </w:tc>
-        <w:tc>
-          <w:tcPr>
-            <w:tcW w:w="1961" w:type="dxa"/>
-            <w:tcBorders>
-              <w:top w:val="nil"/>
-              <w:left w:val="nil"/>
-              <w:bottom w:val="single" w:sz="4" w:space="0" w:color="auto"/>
-              <w:right w:val="single" w:sz="4" w:space="0" w:color="auto"/>
-            </w:tcBorders>
-            <w:vAlign w:val="center"/>
-            <w:hideMark/>
-          </w:tcPr>
-          <w:p>
-            <w:pPr>
-              <w:spacing w:after="0" w:line="240" w:lineRule="auto"/>
-              <w:rPr>
-                <w:rFonts w:ascii="Arial" w:eastAsia="Times New Roman" w:hAnsi="Arial" w:cs="Arial"/>
-                <w:color w:val="000000"/>
-                <w:kern w:val="0"/>
-                <w:lang w:eastAsia="en-IN"/>
-                <w14:ligatures w14:val="none"/>
-              </w:rPr>
-            </w:pPr>
-            <w:r>
-              <w:rPr>
-                <w:rFonts w:ascii="Arial" w:eastAsia="Times New Roman" w:hAnsi="Arial" w:cs="Arial"/>
-                <w:color w:val="000000"/>
-                <w:kern w:val="0"/>
-                <w:lang w:eastAsia="en-IN"/>
-                <w14:ligatures w14:val="none"/>
-              </w:rPr>
-              <w:t>[Name]</w:t>
-            </w:r>
-          </w:p>
-        </w:tc>
-      </w:tr>
-      <w:tr>
-        <w:trPr>
-          <w:trHeight w:val="300"/>
-        </w:trPr>
-        <w:tc>
-          <w:tcPr>
-            <w:tcW w:w="2925" w:type="dxa"/>
-            <w:tcBorders>
-              <w:top w:val="nil"/>
-              <w:left w:val="nil"/>
-              <w:bottom w:val="nil"/>
-              <w:right w:val="nil"/>
-            </w:tcBorders>
-            <w:noWrap/>
-            <w:vAlign w:val="bottom"/>
-            <w:hideMark/>
-          </w:tcPr>
-          <w:p>
-            <w:pPr>
-              <w:spacing w:after="0" w:line="240" w:lineRule="auto"/>
-              <w:rPr>
-                <w:rFonts w:ascii="Arial" w:eastAsia="Times New Roman" w:hAnsi="Arial" w:cs="Arial"/>
-                <w:color w:val="000000"/>
-                <w:kern w:val="0"/>
-                <w:lang w:eastAsia="en-IN"/>
-                <w14:ligatures w14:val="none"/>
-              </w:rPr>
-            </w:pPr>
-          </w:p>
-        </w:tc>
-        <w:tc>
-          <w:tcPr>
-            <w:tcW w:w="2457" w:type="dxa"/>
-            <w:tcBorders>
-              <w:top w:val="nil"/>
-              <w:left w:val="nil"/>
-              <w:bottom w:val="nil"/>
-              <w:right w:val="nil"/>
-            </w:tcBorders>
-            <w:noWrap/>
-            <w:vAlign w:val="bottom"/>
-            <w:hideMark/>
-          </w:tcPr>
-          <w:p>
-            <w:pPr>
-              <w:spacing w:after="0" w:line="240" w:lineRule="auto"/>
-              <w:rPr>
-                <w:rFonts w:ascii="Times New Roman" w:eastAsia="Times New Roman" w:hAnsi="Times New Roman" w:cs="Times New Roman"/>
-                <w:kern w:val="0"/>
-                <w:sz w:val="20"/>
-                <w:szCs w:val="20"/>
-                <w:lang w:eastAsia="en-IN"/>
-                <w14:ligatures w14:val="none"/>
-              </w:rPr>
-            </w:pPr>
-          </w:p>
-        </w:tc>
-        <w:tc>
-          <w:tcPr>
-            <w:tcW w:w="3969" w:type="dxa"/>
-            <w:tcBorders>
-              <w:top w:val="nil"/>
-              <w:left w:val="nil"/>
-              <w:bottom w:val="nil"/>
-              <w:right w:val="nil"/>
-            </w:tcBorders>
-            <w:noWrap/>
-            <w:vAlign w:val="bottom"/>
-            <w:hideMark/>
-          </w:tcPr>
-          <w:p>
-            <w:pPr>
-              <w:spacing w:after="0" w:line="240" w:lineRule="auto"/>
-              <w:rPr>
-                <w:rFonts w:ascii="Times New Roman" w:eastAsia="Times New Roman" w:hAnsi="Times New Roman" w:cs="Times New Roman"/>
-                <w:kern w:val="0"/>
-                <w:sz w:val="20"/>
-                <w:szCs w:val="20"/>
-                <w:lang w:eastAsia="en-IN"/>
-                <w14:ligatures w14:val="none"/>
-              </w:rPr>
-            </w:pPr>
-          </w:p>
-        </w:tc>
-        <w:tc>
-          <w:tcPr>
-            <w:tcW w:w="1961" w:type="dxa"/>
-            <w:tcBorders>
-              <w:top w:val="nil"/>
-              <w:left w:val="nil"/>
-              <w:bottom w:val="nil"/>
-              <w:right w:val="nil"/>
-            </w:tcBorders>
-            <w:noWrap/>
-            <w:vAlign w:val="bottom"/>
-            <w:hideMark/>
-          </w:tcPr>
-          <w:p>
-            <w:pPr>
-              <w:spacing w:after="0" w:line="240" w:lineRule="auto"/>
-              <w:rPr>
-                <w:rFonts w:ascii="Times New Roman" w:eastAsia="Times New Roman" w:hAnsi="Times New Roman" w:cs="Times New Roman"/>
-                <w:kern w:val="0"/>
-                <w:sz w:val="20"/>
-                <w:szCs w:val="20"/>
-                <w:lang w:eastAsia="en-IN"/>
-                <w14:ligatures w14:val="none"/>
-              </w:rPr>
-            </w:pPr>
-          </w:p>
-        </w:tc>
-      </w:tr>
-      <w:tr>
-        <w:trPr>
-          <w:trHeight w:val="300"/>
-        </w:trPr>
-        <w:tc>
-          <w:tcPr>
-            <w:tcW w:w="11312" w:type="dxa"/>
-            <w:gridSpan w:val="4"/>
-            <w:tcBorders>
-              <w:top w:val="single" w:sz="4" w:space="0" w:color="auto"/>
-              <w:left w:val="single" w:sz="4" w:space="0" w:color="auto"/>
-              <w:bottom w:val="single" w:sz="4" w:space="0" w:color="auto"/>
-              <w:right w:val="single" w:sz="4" w:space="0" w:color="auto"/>
-            </w:tcBorders>
-            <w:noWrap/>
-            <w:vAlign w:val="center"/>
-            <w:hideMark/>
-          </w:tcPr>
-          <w:p>
-            <w:pPr>
-              <w:spacing w:after="0" w:line="240" w:lineRule="auto"/>
-              <w:jc w:val="center"/>
-              <w:rPr>
-                <w:rFonts w:ascii="Calibri" w:eastAsia="Times New Roman" w:hAnsi="Calibri" w:cs="Calibri"/>
-                <w:color w:val="000000"/>
-                <w:kern w:val="0"/>
-                <w:sz w:val="28"/>
-                <w:szCs w:val="28"/>
-                <w:lang w:eastAsia="en-IN"/>
-                <w14:ligatures w14:val="none"/>
-              </w:rPr>
-            </w:pPr>
-            <w:r>
-              <w:rPr>
-                <w:rFonts w:ascii="Calibri" w:eastAsia="Times New Roman" w:hAnsi="Calibri" w:cs="Calibri"/>
-                <w:color w:val="000000"/>
-                <w:kern w:val="0"/>
-                <w:sz w:val="28"/>
-                <w:szCs w:val="28"/>
-                <w:lang w:eastAsia="en-IN"/>
-                <w14:ligatures w14:val="none"/>
-              </w:rPr>
-              <w:t>Done</w:t>
-            </w:r>
-          </w:p>
-        </w:tc>
-      </w:tr>
-      <w:tr>
-        <w:trPr>
-          <w:trHeight w:val="300"/>
-        </w:trPr>
-        <w:tc>
-          <w:tcPr>
-            <w:tcW w:w="2925" w:type="dxa"/>
-            <w:tcBorders>
-              <w:top w:val="nil"/>
-              <w:left w:val="single" w:sz="4" w:space="0" w:color="auto"/>
-              <w:bottom w:val="single" w:sz="4" w:space="0" w:color="auto"/>
-              <w:right w:val="single" w:sz="4" w:space="0" w:color="auto"/>
-            </w:tcBorders>
-            <w:shd w:val="clear" w:color="000000" w:fill="1F4E79"/>
-            <w:vAlign w:val="center"/>
-            <w:hideMark/>
-          </w:tcPr>
-          <w:p>
-            <w:pPr>
-              <w:spacing w:after="0" w:line="240" w:lineRule="auto"/>
-              <w:rPr>
-                <w:rFonts w:ascii="Arial" w:eastAsia="Times New Roman" w:hAnsi="Arial" w:cs="Arial"/>
-                <w:b/>
-                <w:bCs/>
-                <w:color w:val="FFFFFF"/>
-                <w:kern w:val="0"/>
-                <w:lang w:eastAsia="en-IN"/>
-                <w14:ligatures w14:val="none"/>
-              </w:rPr>
-            </w:pPr>
-            <w:r>
-              <w:rPr>
-                <w:rFonts w:ascii="Arial" w:eastAsia="Times New Roman" w:hAnsi="Arial" w:cs="Arial"/>
-                <w:b/>
-                <w:bCs/>
-                <w:color w:val="FFFFFF"/>
-                <w:kern w:val="0"/>
-                <w:lang w:eastAsia="en-IN"/>
-                <w14:ligatures w14:val="none"/>
-              </w:rPr>
-              <w:t>Task</w:t>
-            </w:r>
-          </w:p>
-        </w:tc>
-        <w:tc>
-          <w:tcPr>
-            <w:tcW w:w="2457" w:type="dxa"/>
-            <w:tcBorders>
-              <w:top w:val="nil"/>
-              <w:left w:val="nil"/>
-              <w:bottom w:val="single" w:sz="4" w:space="0" w:color="auto"/>
-              <w:right w:val="single" w:sz="4" w:space="0" w:color="auto"/>
-            </w:tcBorders>
-            <w:shd w:val="clear" w:color="000000" w:fill="1F4E79"/>
-            <w:vAlign w:val="center"/>
-            <w:hideMark/>
-          </w:tcPr>
-          <w:p>
-            <w:pPr>
-              <w:spacing w:after="0" w:line="240" w:lineRule="auto"/>
-              <w:rPr>
-                <w:rFonts w:ascii="Arial" w:eastAsia="Times New Roman" w:hAnsi="Arial" w:cs="Arial"/>
-                <w:b/>
-                <w:bCs/>
-                <w:color w:val="FFFFFF"/>
-                <w:kern w:val="0"/>
-                <w:lang w:eastAsia="en-IN"/>
-                <w14:ligatures w14:val="none"/>
-              </w:rPr>
-            </w:pPr>
-            <w:r>
-              <w:rPr>
-                <w:rFonts w:ascii="Arial" w:eastAsia="Times New Roman" w:hAnsi="Arial" w:cs="Arial"/>
-                <w:b/>
-                <w:bCs/>
-                <w:color w:val="FFFFFF"/>
-                <w:kern w:val="0"/>
-                <w:lang w:eastAsia="en-IN"/>
-                <w14:ligatures w14:val="none"/>
-              </w:rPr>
-              <w:t>Owner</w:t>
-            </w:r>
-          </w:p>
-        </w:tc>
-        <w:tc>
-          <w:tcPr>
-            <w:tcW w:w="3969" w:type="dxa"/>
-            <w:tcBorders>
-              <w:top w:val="nil"/>
-              <w:left w:val="nil"/>
-              <w:bottom w:val="single" w:sz="4" w:space="0" w:color="auto"/>
-              <w:right w:val="single" w:sz="4" w:space="0" w:color="auto"/>
-            </w:tcBorders>
-            <w:shd w:val="clear" w:color="000000" w:fill="1F4E79"/>
-            <w:vAlign w:val="center"/>
-            <w:hideMark/>
-          </w:tcPr>
-          <w:p>
-            <w:pPr>
-              <w:spacing w:after="0" w:line="240" w:lineRule="auto"/>
-              <w:rPr>
-                <w:rFonts w:ascii="Arial" w:eastAsia="Times New Roman" w:hAnsi="Arial" w:cs="Arial"/>
-                <w:b/>
-                <w:bCs/>
-                <w:color w:val="FFFFFF"/>
-                <w:kern w:val="0"/>
-                <w:lang w:eastAsia="en-IN"/>
-                <w14:ligatures w14:val="none"/>
-              </w:rPr>
-            </w:pPr>
-            <w:r>
-              <w:rPr>
-                <w:rFonts w:ascii="Arial" w:eastAsia="Times New Roman" w:hAnsi="Arial" w:cs="Arial"/>
-                <w:b/>
-                <w:bCs/>
-                <w:color w:val="FFFFFF"/>
-                <w:kern w:val="0"/>
-                <w:lang w:eastAsia="en-IN"/>
-                <w14:ligatures w14:val="none"/>
-              </w:rPr>
-              <w:t>Points</w:t>
-            </w:r>
-          </w:p>
-        </w:tc>
-        <w:tc>
-          <w:tcPr>
-            <w:tcW w:w="1961" w:type="dxa"/>
-            <w:tcBorders>
-              <w:top w:val="nil"/>
-              <w:left w:val="nil"/>
-              <w:bottom w:val="single" w:sz="4" w:space="0" w:color="auto"/>
-              <w:right w:val="single" w:sz="4" w:space="0" w:color="auto"/>
-            </w:tcBorders>
-            <w:shd w:val="clear" w:color="000000" w:fill="1F4E79"/>
-            <w:vAlign w:val="center"/>
-            <w:hideMark/>
-          </w:tcPr>
-          <w:p>
-            <w:pPr>
-              <w:spacing w:after="0" w:line="240" w:lineRule="auto"/>
-              <w:rPr>
-                <w:rFonts w:ascii="Arial" w:eastAsia="Times New Roman" w:hAnsi="Arial" w:cs="Arial"/>
-                <w:b/>
-                <w:bCs/>
-                <w:color w:val="FFFFFF"/>
-                <w:kern w:val="0"/>
-                <w:lang w:eastAsia="en-IN"/>
-                <w14:ligatures w14:val="none"/>
-              </w:rPr>
-            </w:pPr>
-            <w:r>
-              <w:rPr>
-                <w:rFonts w:ascii="Arial" w:eastAsia="Times New Roman" w:hAnsi="Arial" w:cs="Arial"/>
-                <w:b/>
-                <w:bCs/>
-                <w:color w:val="FFFFFF"/>
-                <w:kern w:val="0"/>
-                <w:lang w:eastAsia="en-IN"/>
-                <w14:ligatures w14:val="none"/>
-              </w:rPr>
-              <w:t>Completed</w:t>
-            </w:r>
-          </w:p>
-        </w:tc>
-      </w:tr>
-      <w:tr>
-        <w:trPr>
-          <w:trHeight w:val="570"/>
-        </w:trPr>
-        <w:tc>
-          <w:tcPr>
-            <w:tcW w:w="2925" w:type="dxa"/>
-            <w:tcBorders>
-              <w:top w:val="nil"/>
-              <w:left w:val="single" w:sz="4" w:space="0" w:color="auto"/>
-              <w:bottom w:val="single" w:sz="4" w:space="0" w:color="auto"/>
-              <w:right w:val="single" w:sz="4" w:space="0" w:color="auto"/>
-            </w:tcBorders>
-            <w:vAlign w:val="center"/>
-            <w:hideMark/>
-          </w:tcPr>
-          <w:p>
-            <w:pPr>
-              <w:spacing w:after="0" w:line="240" w:lineRule="auto"/>
-              <w:rPr>
-                <w:rFonts w:ascii="Arial" w:eastAsia="Times New Roman" w:hAnsi="Arial" w:cs="Arial"/>
-                <w:color w:val="000000"/>
-                <w:kern w:val="0"/>
-                <w:lang w:eastAsia="en-IN"/>
-                <w14:ligatures w14:val="none"/>
-              </w:rPr>
-            </w:pPr>
-            <w:r>
-              <w:rPr>
-                <w:rFonts w:ascii="Arial" w:eastAsia="Times New Roman" w:hAnsi="Arial" w:cs="Arial"/>
-                <w:color w:val="000000"/>
-                <w:kern w:val="0"/>
-                <w:lang w:eastAsia="en-IN"/>
-                <w14:ligatures w14:val="none"/>
-              </w:rPr>
-              <w:t>Create GitHub repository</w:t>
-            </w:r>
-          </w:p>
-        </w:tc>
-        <w:tc>
-          <w:tcPr>
-            <w:tcW w:w="2457" w:type="dxa"/>
-            <w:tcBorders>
-              <w:top w:val="nil"/>
-              <w:left w:val="nil"/>
-              <w:bottom w:val="single" w:sz="4" w:space="0" w:color="auto"/>
-              <w:right w:val="single" w:sz="4" w:space="0" w:color="auto"/>
-            </w:tcBorders>
-            <w:vAlign w:val="center"/>
-            <w:hideMark/>
-          </w:tcPr>
-          <w:p>
-            <w:pPr>
-              <w:spacing w:after="0" w:line="240" w:lineRule="auto"/>
-              <w:rPr>
-                <w:rFonts w:ascii="Arial" w:eastAsia="Times New Roman" w:hAnsi="Arial" w:cs="Arial"/>
-                <w:color w:val="000000"/>
-                <w:kern w:val="0"/>
-                <w:lang w:eastAsia="en-IN"/>
-                <w14:ligatures w14:val="none"/>
-              </w:rPr>
-            </w:pPr>
-            <w:r>
-              <w:rPr>
-                <w:rFonts w:ascii="Arial" w:eastAsia="Times New Roman" w:hAnsi="Arial" w:cs="Arial"/>
-                <w:color w:val="000000"/>
-                <w:kern w:val="0"/>
-                <w:lang w:eastAsia="en-IN"/>
-                <w14:ligatures w14:val="none"/>
-              </w:rPr>
-              <w:t xml:space="preserve">GitHub </w:t>
-            </w:r>
-            <w:proofErr w:type="gramStart"/>
-            <w:r>
-              <w:rPr>
-                <w:rFonts w:ascii="Arial" w:eastAsia="Times New Roman" w:hAnsi="Arial" w:cs="Arial"/>
-                <w:color w:val="000000"/>
-                <w:kern w:val="0"/>
-                <w:lang w:eastAsia="en-IN"/>
-                <w14:ligatures w14:val="none"/>
-              </w:rPr>
-              <w:t>Lead</w:t>
-            </w:r>
-            <w:proofErr w:type="gramEnd"/>
-          </w:p>
-        </w:tc>
-        <w:tc>
-          <w:tcPr>
-            <w:tcW w:w="3969" w:type="dxa"/>
-            <w:tcBorders>
-              <w:top w:val="nil"/>
-              <w:left w:val="nil"/>
-              <w:bottom w:val="single" w:sz="4" w:space="0" w:color="auto"/>
-              <w:right w:val="single" w:sz="4" w:space="0" w:color="auto"/>
-            </w:tcBorders>
-            <w:vAlign w:val="center"/>
-            <w:hideMark/>
-          </w:tcPr>
-          <w:p>
-            <w:pPr>
-              <w:spacing w:after="0" w:line="240" w:lineRule="auto"/>
-              <w:jc w:val="right"/>
-              <w:rPr>
-                <w:rFonts w:ascii="Arial" w:eastAsia="Times New Roman" w:hAnsi="Arial" w:cs="Arial"/>
-                <w:color w:val="000000"/>
-                <w:kern w:val="0"/>
-                <w:lang w:eastAsia="en-IN"/>
-                <w14:ligatures w14:val="none"/>
-              </w:rPr>
-            </w:pPr>
-            <w:r>
-              <w:rPr>
-                <w:rFonts w:ascii="Arial" w:eastAsia="Times New Roman" w:hAnsi="Arial" w:cs="Arial"/>
-                <w:color w:val="000000"/>
-                <w:kern w:val="0"/>
-                <w:lang w:eastAsia="en-IN"/>
-                <w14:ligatures w14:val="none"/>
-              </w:rPr>
-              <w:t>2</w:t>
-            </w:r>
-          </w:p>
-        </w:tc>
-        <w:tc>
-          <w:tcPr>
-            <w:tcW w:w="1961" w:type="dxa"/>
-            <w:tcBorders>
-              <w:top w:val="nil"/>
-              <w:left w:val="nil"/>
-              <w:bottom w:val="single" w:sz="4" w:space="0" w:color="auto"/>
-              <w:right w:val="single" w:sz="4" w:space="0" w:color="auto"/>
-            </w:tcBorders>
-            <w:vAlign w:val="center"/>
-            <w:hideMark/>
-          </w:tcPr>
-          <w:p>
-            <w:pPr>
-              <w:spacing w:after="0" w:line="240" w:lineRule="auto"/>
-              <w:rPr>
-                <w:rFonts w:ascii="Arial" w:eastAsia="Times New Roman" w:hAnsi="Arial" w:cs="Arial"/>
-                <w:color w:val="000000"/>
-                <w:kern w:val="0"/>
-                <w:lang w:eastAsia="en-IN"/>
-                <w14:ligatures w14:val="none"/>
-              </w:rPr>
-            </w:pPr>
-            <w:r>
-              <w:rPr>
-                <w:rFonts w:ascii="Arial" w:eastAsia="Times New Roman" w:hAnsi="Arial" w:cs="Arial"/>
-                <w:color w:val="000000"/>
-                <w:kern w:val="0"/>
-                <w:lang w:eastAsia="en-IN"/>
-                <w14:ligatures w14:val="none"/>
-              </w:rPr>
-              <w:t>Day 1</w:t>
-            </w:r>
-          </w:p>
-        </w:tc>
-      </w:tr>
-      <w:tr>
-        <w:trPr>
-          <w:trHeight w:val="300"/>
-        </w:trPr>
-        <w:tc>
-          <w:tcPr>
-            <w:tcW w:w="2925" w:type="dxa"/>
-            <w:tcBorders>
-              <w:top w:val="nil"/>
-              <w:left w:val="single" w:sz="4" w:space="0" w:color="auto"/>
-              <w:bottom w:val="single" w:sz="4" w:space="0" w:color="auto"/>
-              <w:right w:val="single" w:sz="4" w:space="0" w:color="auto"/>
-            </w:tcBorders>
-            <w:shd w:val="clear" w:color="000000" w:fill="F5F5F5"/>
-            <w:vAlign w:val="center"/>
-            <w:hideMark/>
-          </w:tcPr>
-          <w:p>
-            <w:pPr>
-              <w:spacing w:after="0" w:line="240" w:lineRule="auto"/>
-              <w:rPr>
-                <w:rFonts w:ascii="Arial" w:eastAsia="Times New Roman" w:hAnsi="Arial" w:cs="Arial"/>
-                <w:color w:val="000000"/>
-                <w:kern w:val="0"/>
-                <w:lang w:eastAsia="en-IN"/>
-                <w14:ligatures w14:val="none"/>
-              </w:rPr>
-            </w:pPr>
-            <w:r>
-              <w:rPr>
-                <w:rFonts w:ascii="Arial" w:eastAsia="Times New Roman" w:hAnsi="Arial" w:cs="Arial"/>
-                <w:kern w:val="0"/>
-                <w:lang w:eastAsia="en-IN"/>
-                <w14:ligatures w14:val="none"/>
-              </w:rPr>
-              <w:t>Add team members</w:t>
-            </w:r>
-          </w:p>
-        </w:tc>
-        <w:tc>
-          <w:tcPr>
-            <w:tcW w:w="2457" w:type="dxa"/>
-            <w:tcBorders>
-              <w:top w:val="nil"/>
-              <w:left w:val="nil"/>
-              <w:bottom w:val="single" w:sz="4" w:space="0" w:color="auto"/>
-              <w:right w:val="single" w:sz="4" w:space="0" w:color="auto"/>
-            </w:tcBorders>
-            <w:shd w:val="clear" w:color="000000" w:fill="F5F5F5"/>
-            <w:vAlign w:val="center"/>
-            <w:hideMark/>
-          </w:tcPr>
-          <w:p>
-            <w:pPr>
-              <w:spacing w:after="0" w:line="240" w:lineRule="auto"/>
-              <w:rPr>
-                <w:rFonts w:ascii="Arial" w:eastAsia="Times New Roman" w:hAnsi="Arial" w:cs="Arial"/>
-                <w:color w:val="000000"/>
-                <w:kern w:val="0"/>
-                <w:lang w:eastAsia="en-IN"/>
-                <w14:ligatures w14:val="none"/>
-              </w:rPr>
-            </w:pPr>
-            <w:r>
-              <w:rPr>
-                <w:rFonts w:ascii="Arial" w:eastAsia="Times New Roman" w:hAnsi="Arial" w:cs="Arial"/>
-                <w:kern w:val="0"/>
-                <w:lang w:eastAsia="en-IN"/>
-                <w14:ligatures w14:val="none"/>
-              </w:rPr>
-              <w:t xml:space="preserve">GitHub </w:t>
-            </w:r>
-            <w:proofErr w:type="gramStart"/>
-            <w:r>
-              <w:rPr>
-                <w:rFonts w:ascii="Arial" w:eastAsia="Times New Roman" w:hAnsi="Arial" w:cs="Arial"/>
-                <w:kern w:val="0"/>
-                <w:lang w:eastAsia="en-IN"/>
-                <w14:ligatures w14:val="none"/>
-              </w:rPr>
-              <w:t>Lead</w:t>
-            </w:r>
-            <w:proofErr w:type="gramEnd"/>
-          </w:p>
-        </w:tc>
-        <w:tc>
-          <w:tcPr>
-            <w:tcW w:w="3969" w:type="dxa"/>
-            <w:tcBorders>
-              <w:top w:val="nil"/>
-              <w:left w:val="nil"/>
-              <w:bottom w:val="single" w:sz="4" w:space="0" w:color="auto"/>
-              <w:right w:val="single" w:sz="4" w:space="0" w:color="auto"/>
-            </w:tcBorders>
-            <w:shd w:val="clear" w:color="000000" w:fill="F5F5F5"/>
-            <w:vAlign w:val="center"/>
-            <w:hideMark/>
-          </w:tcPr>
-          <w:p>
-            <w:pPr>
-              <w:spacing w:after="0" w:line="240" w:lineRule="auto"/>
-              <w:jc w:val="right"/>
-              <w:rPr>
-                <w:rFonts w:ascii="Arial" w:eastAsia="Times New Roman" w:hAnsi="Arial" w:cs="Arial"/>
-                <w:color w:val="000000"/>
-                <w:kern w:val="0"/>
-                <w:lang w:eastAsia="en-IN"/>
-                <w14:ligatures w14:val="none"/>
-              </w:rPr>
-            </w:pPr>
-            <w:r>
-              <w:rPr>
-                <w:rFonts w:ascii="Arial" w:eastAsia="Times New Roman" w:hAnsi="Arial" w:cs="Arial"/>
-                <w:kern w:val="0"/>
-                <w:lang w:eastAsia="en-IN"/>
-                <w14:ligatures w14:val="none"/>
-              </w:rPr>
-              <w:t>1</w:t>
-            </w:r>
-          </w:p>
-        </w:tc>
-        <w:tc>
-          <w:tcPr>
-            <w:tcW w:w="1961" w:type="dxa"/>
-            <w:tcBorders>
-              <w:top w:val="nil"/>
-              <w:left w:val="nil"/>
-              <w:bottom w:val="single" w:sz="4" w:space="0" w:color="auto"/>
-              <w:right w:val="single" w:sz="4" w:space="0" w:color="auto"/>
-            </w:tcBorders>
-            <w:shd w:val="clear" w:color="000000" w:fill="F5F5F5"/>
-            <w:vAlign w:val="center"/>
-            <w:hideMark/>
-          </w:tcPr>
-          <w:p>
-            <w:pPr>
-              <w:spacing w:after="0" w:line="240" w:lineRule="auto"/>
-              <w:rPr>
-                <w:rFonts w:ascii="Arial" w:eastAsia="Times New Roman" w:hAnsi="Arial" w:cs="Arial"/>
-                <w:color w:val="000000"/>
-                <w:kern w:val="0"/>
-                <w:lang w:eastAsia="en-IN"/>
-                <w14:ligatures w14:val="none"/>
-              </w:rPr>
-            </w:pPr>
-            <w:r>
-              <w:rPr>
-                <w:rFonts w:ascii="Arial" w:eastAsia="Times New Roman" w:hAnsi="Arial" w:cs="Arial"/>
-                <w:kern w:val="0"/>
-                <w:lang w:eastAsia="en-IN"/>
-                <w14:ligatures w14:val="none"/>
-              </w:rPr>
-              <w:t>Day 1</w:t>
-            </w:r>
-          </w:p>
-        </w:tc>
-      </w:tr>
-      <w:tr>
-        <w:trPr>
-          <w:trHeight w:val="458"/>
-        </w:trPr>
-        <w:tc>
-          <w:tcPr>
-            <w:tcW w:w="2925" w:type="dxa"/>
-            <w:tcBorders>
-              <w:top w:val="nil"/>
-              <w:left w:val="single" w:sz="4" w:space="0" w:color="auto"/>
-              <w:bottom w:val="single" w:sz="4" w:space="0" w:color="auto"/>
-              <w:right w:val="single" w:sz="4" w:space="0" w:color="auto"/>
-            </w:tcBorders>
-            <w:vAlign w:val="center"/>
-            <w:hideMark/>
-          </w:tcPr>
-          <w:p>
-            <w:pPr>
-              <w:spacing w:after="0" w:line="240" w:lineRule="auto"/>
-              <w:rPr>
-                <w:rFonts w:ascii="Arial" w:eastAsia="Times New Roman" w:hAnsi="Arial" w:cs="Arial"/>
-                <w:color w:val="000000"/>
-                <w:kern w:val="0"/>
-                <w:lang w:eastAsia="en-IN"/>
-                <w14:ligatures w14:val="none"/>
-              </w:rPr>
-            </w:pPr>
-            <w:r>
-              <w:rPr>
-                <w:rFonts w:ascii="Arial" w:eastAsia="Times New Roman" w:hAnsi="Arial" w:cs="Arial"/>
-                <w:color w:val="000000"/>
-                <w:kern w:val="0"/>
-                <w:lang w:eastAsia="en-IN"/>
-                <w14:ligatures w14:val="none"/>
-              </w:rPr>
-              <w:t>Complete Sprint Planning</w:t>
-            </w:r>
-          </w:p>
-        </w:tc>
-        <w:tc>
-          <w:tcPr>
-            <w:tcW w:w="2457" w:type="dxa"/>
-            <w:tcBorders>
-              <w:top w:val="nil"/>
-              <w:left w:val="nil"/>
-              <w:bottom w:val="single" w:sz="4" w:space="0" w:color="auto"/>
-              <w:right w:val="single" w:sz="4" w:space="0" w:color="auto"/>
-            </w:tcBorders>
-            <w:vAlign w:val="center"/>
-            <w:hideMark/>
-          </w:tcPr>
-          <w:p>
-            <w:pPr>
-              <w:spacing w:after="0" w:line="240" w:lineRule="auto"/>
-              <w:rPr>
-                <w:rFonts w:ascii="Arial" w:eastAsia="Times New Roman" w:hAnsi="Arial" w:cs="Arial"/>
-                <w:color w:val="000000"/>
-                <w:kern w:val="0"/>
-                <w:lang w:eastAsia="en-IN"/>
-                <w14:ligatures w14:val="none"/>
-              </w:rPr>
-            </w:pPr>
-            <w:r>
-              <w:rPr>
-                <w:rFonts w:ascii="Arial" w:eastAsia="Times New Roman" w:hAnsi="Arial" w:cs="Arial"/>
-                <w:color w:val="000000"/>
-                <w:kern w:val="0"/>
-                <w:lang w:eastAsia="en-IN"/>
-                <w14:ligatures w14:val="none"/>
-              </w:rPr>
-              <w:t>Scrum Master</w:t>
-            </w:r>
-          </w:p>
-        </w:tc>
-        <w:tc>
-          <w:tcPr>
-            <w:tcW w:w="3969" w:type="dxa"/>
-            <w:tcBorders>
-              <w:top w:val="nil"/>
-              <w:left w:val="nil"/>
-              <w:bottom w:val="single" w:sz="4" w:space="0" w:color="auto"/>
-              <w:right w:val="single" w:sz="4" w:space="0" w:color="auto"/>
-            </w:tcBorders>
-            <w:vAlign w:val="center"/>
-            <w:hideMark/>
-          </w:tcPr>
-          <w:p>
-            <w:pPr>
-              <w:spacing w:after="0" w:line="240" w:lineRule="auto"/>
-              <w:jc w:val="right"/>
-              <w:rPr>
-                <w:rFonts w:ascii="Arial" w:eastAsia="Times New Roman" w:hAnsi="Arial" w:cs="Arial"/>
-                <w:color w:val="000000"/>
-                <w:kern w:val="0"/>
-                <w:lang w:eastAsia="en-IN"/>
-                <w14:ligatures w14:val="none"/>
-              </w:rPr>
-            </w:pPr>
-            <w:r>
-              <w:rPr>
-                <w:rFonts w:ascii="Arial" w:eastAsia="Times New Roman" w:hAnsi="Arial" w:cs="Arial"/>
-                <w:color w:val="000000"/>
-                <w:kern w:val="0"/>
-                <w:lang w:eastAsia="en-IN"/>
-                <w14:ligatures w14:val="none"/>
-              </w:rPr>
-              <w:t>2</w:t>
-            </w:r>
-          </w:p>
-        </w:tc>
-        <w:tc>
-          <w:tcPr>
-            <w:tcW w:w="1961" w:type="dxa"/>
-            <w:tcBorders>
-              <w:top w:val="nil"/>
-              <w:left w:val="nil"/>
-              <w:bottom w:val="single" w:sz="4" w:space="0" w:color="auto"/>
-              <w:right w:val="single" w:sz="4" w:space="0" w:color="auto"/>
-            </w:tcBorders>
-            <w:vAlign w:val="center"/>
-            <w:hideMark/>
-          </w:tcPr>
-          <w:p>
-            <w:pPr>
-              <w:spacing w:after="0" w:line="240" w:lineRule="auto"/>
-              <w:rPr>
-                <w:rFonts w:ascii="Arial" w:eastAsia="Times New Roman" w:hAnsi="Arial" w:cs="Arial"/>
-                <w:color w:val="000000"/>
-                <w:kern w:val="0"/>
-                <w:lang w:eastAsia="en-IN"/>
-                <w14:ligatures w14:val="none"/>
-              </w:rPr>
-            </w:pPr>
-            <w:r>
-              <w:rPr>
-                <w:rFonts w:ascii="Arial" w:eastAsia="Times New Roman" w:hAnsi="Arial" w:cs="Arial"/>
-                <w:color w:val="000000"/>
-                <w:kern w:val="0"/>
-                <w:lang w:eastAsia="en-IN"/>
-                <w14:ligatures w14:val="none"/>
-              </w:rPr>
-              <w:t>Day 1</w:t>
-            </w:r>
-          </w:p>
-        </w:tc>
-      </w:tr>
-      <w:tr>
-        <w:trPr>
-          <w:trHeight w:val="300"/>
-        </w:trPr>
-        <w:tc>
-          <w:tcPr>
-            <w:tcW w:w="2925" w:type="dxa"/>
-            <w:tcBorders>
-              <w:top w:val="nil"/>
-              <w:left w:val="nil"/>
-              <w:bottom w:val="nil"/>
-              <w:right w:val="nil"/>
-            </w:tcBorders>
-            <w:noWrap/>
-            <w:vAlign w:val="bottom"/>
-            <w:hideMark/>
-          </w:tcPr>
           <w:p>
             <w:pPr>
               <w:spacing w:after="0" w:line="240" w:lineRule="auto"/>
@@ -4282,7 +5296,7 @@
                 <w:lang w:eastAsia="en-IN"/>
                 <w14:ligatures w14:val="none"/>
               </w:rPr>
-              <w:t>33</w:t>
+              <w:t>51</w:t>
             </w:r>
           </w:p>
         </w:tc>
@@ -4359,7 +5373,7 @@
                 <w:lang w:eastAsia="en-IN"/>
                 <w14:ligatures w14:val="none"/>
               </w:rPr>
-              <w:t>5</w:t>
+              <w:t>30</w:t>
             </w:r>
           </w:p>
         </w:tc>
@@ -4401,7 +5415,6 @@
                 <w:lang w:eastAsia="en-IN"/>
                 <w14:ligatures w14:val="none"/>
               </w:rPr>
-              <w:lastRenderedPageBreak/>
               <w:t>Completion %</w:t>
             </w:r>
           </w:p>

</xml_diff>